<commit_message>
Update THEORY QUESTIONS ASSIGNMENT - SOFTWARE ENGINEERING.docx
</commit_message>
<xml_diff>
--- a/THEORY QUESTIONS ASSIGNMENT - SOFTWARE ENGINEERING.docx
+++ b/THEORY QUESTIONS ASSIGNMENT - SOFTWARE ENGINEERING.docx
@@ -929,13 +929,7 @@
         <w:rPr>
           <w:sz w:val="24"/>
         </w:rPr>
-        <w:t>The answers need to be explained clearly and illustrated with relevant examples where nece</w:t>
-      </w:r>
-      <w:r>
-        <w:rPr>
-          <w:sz w:val="24"/>
-        </w:rPr>
-        <w:t>ssary.</w:t>
+        <w:t>The answers need to be explained clearly and illustrated with relevant examples where necessary.</w:t>
       </w:r>
       <w:r>
         <w:rPr>
@@ -1364,18 +1358,20 @@
           <w:tab w:val="left" w:pos="901"/>
         </w:tabs>
         <w:spacing w:before="51"/>
-        <w:rPr>
-          <w:sz w:val="24"/>
-        </w:rPr>
-      </w:pPr>
-    </w:p>
-    <w:p>
-      <w:pPr>
-        <w:tabs>
-          <w:tab w:val="left" w:pos="901"/>
+        <w:ind w:left="539"/>
+        <w:jc w:val="both"/>
+        <w:rPr>
+          <w:sz w:val="24"/>
+        </w:rPr>
+      </w:pPr>
+    </w:p>
+    <w:p>
+      <w:pPr>
+        <w:tabs>
+          <w:tab w:val="left" w:pos="916"/>
         </w:tabs>
         <w:spacing w:before="51"/>
-        <w:ind w:left="900"/>
+        <w:ind w:left="539"/>
         <w:jc w:val="both"/>
         <w:rPr>
           <w:sz w:val="24"/>
@@ -1385,43 +1381,7 @@
         <w:rPr>
           <w:sz w:val="24"/>
         </w:rPr>
-        <w:t>Object Oriented Programming (OOP) and P</w:t>
-      </w:r>
-      <w:r>
-        <w:rPr>
-          <w:sz w:val="24"/>
-        </w:rPr>
-        <w:t>rocedural</w:t>
-      </w:r>
-      <w:r>
-        <w:rPr>
-          <w:sz w:val="24"/>
-        </w:rPr>
-        <w:t xml:space="preserve"> Oriented</w:t>
-      </w:r>
-      <w:r>
-        <w:rPr>
-          <w:sz w:val="24"/>
-        </w:rPr>
-        <w:t xml:space="preserve"> </w:t>
-      </w:r>
-      <w:r>
-        <w:rPr>
-          <w:sz w:val="24"/>
-        </w:rPr>
-        <w:t>P</w:t>
-      </w:r>
-      <w:r>
-        <w:rPr>
-          <w:sz w:val="24"/>
-        </w:rPr>
-        <w:t>rogramming</w:t>
-      </w:r>
-      <w:r>
-        <w:rPr>
-          <w:sz w:val="24"/>
-        </w:rPr>
-        <w:t xml:space="preserve"> (POP) are two examples of programming paradigms (approaches) to solving problems and developing software. All programming languages follow at least one programming paradigm </w:t>
+        <w:t xml:space="preserve">Object Oriented Programming (OOP) and Procedural Oriented Programming (POP) are two examples of programming paradigms (approaches) to solving problems and developing software. All programming languages follow at least one programming paradigm </w:t>
       </w:r>
       <w:r>
         <w:rPr>
@@ -1451,10 +1411,10 @@
     <w:p>
       <w:pPr>
         <w:tabs>
-          <w:tab w:val="left" w:pos="901"/>
+          <w:tab w:val="left" w:pos="916"/>
         </w:tabs>
         <w:spacing w:before="51"/>
-        <w:ind w:left="900"/>
+        <w:ind w:left="539"/>
         <w:jc w:val="both"/>
         <w:rPr>
           <w:sz w:val="24"/>
@@ -1467,7 +1427,7 @@
           <w:tab w:val="left" w:pos="916"/>
         </w:tabs>
         <w:spacing w:before="51"/>
-        <w:ind w:left="900"/>
+        <w:ind w:left="539"/>
         <w:jc w:val="both"/>
         <w:rPr>
           <w:sz w:val="24"/>
@@ -1902,13 +1862,7 @@
         <w:rPr>
           <w:sz w:val="24"/>
         </w:rPr>
-        <w:t>, especially i</w:t>
-      </w:r>
-      <w:r>
-        <w:rPr>
-          <w:sz w:val="24"/>
-        </w:rPr>
-        <w:t>f</w:t>
+        <w:t>, especially if</w:t>
       </w:r>
       <w:r>
         <w:rPr>
@@ -4453,25 +4407,7 @@
         <w:rPr>
           <w:sz w:val="24"/>
         </w:rPr>
-        <w:t>A</w:t>
-      </w:r>
-      <w:r>
-        <w:rPr>
-          <w:sz w:val="24"/>
-        </w:rPr>
-        <w:t xml:space="preserve">bility to reuse the same code </w:t>
-      </w:r>
-      <w:r>
-        <w:rPr>
-          <w:sz w:val="24"/>
-        </w:rPr>
-        <w:t xml:space="preserve">in </w:t>
-      </w:r>
-      <w:r>
-        <w:rPr>
-          <w:sz w:val="24"/>
-        </w:rPr>
-        <w:t>various places</w:t>
+        <w:t>Ability to reuse the same code in various places</w:t>
       </w:r>
     </w:p>
     <w:p>
@@ -4494,19 +4430,7 @@
         <w:rPr>
           <w:sz w:val="24"/>
         </w:rPr>
-        <w:t xml:space="preserve">Facilitates tracking </w:t>
-      </w:r>
-      <w:r>
-        <w:rPr>
-          <w:sz w:val="24"/>
-        </w:rPr>
-        <w:t>of</w:t>
-      </w:r>
-      <w:r>
-        <w:rPr>
-          <w:sz w:val="24"/>
-        </w:rPr>
-        <w:t xml:space="preserve"> program flow</w:t>
+        <w:t>Facilitates tracking of program flow</w:t>
       </w:r>
     </w:p>
     <w:p>
@@ -4584,19 +4508,7 @@
         <w:rPr>
           <w:sz w:val="24"/>
         </w:rPr>
-        <w:t xml:space="preserve">Objects </w:t>
-      </w:r>
-      <w:r>
-        <w:rPr>
-          <w:sz w:val="24"/>
-        </w:rPr>
-        <w:t>assist with</w:t>
-      </w:r>
-      <w:r>
-        <w:rPr>
-          <w:sz w:val="24"/>
-        </w:rPr>
-        <w:t xml:space="preserve"> task partitioning in the project</w:t>
+        <w:t>Objects assist with task partitioning in the project</w:t>
       </w:r>
     </w:p>
     <w:p>
@@ -4619,37 +4531,7 @@
         <w:rPr>
           <w:sz w:val="24"/>
         </w:rPr>
-        <w:t>D</w:t>
-      </w:r>
-      <w:r>
-        <w:rPr>
-          <w:sz w:val="24"/>
-        </w:rPr>
-        <w:t>ata hiding</w:t>
-      </w:r>
-      <w:r>
-        <w:rPr>
-          <w:sz w:val="24"/>
-        </w:rPr>
-        <w:t xml:space="preserve"> allows s</w:t>
-      </w:r>
-      <w:r>
-        <w:rPr>
-          <w:sz w:val="24"/>
-        </w:rPr>
-        <w:t xml:space="preserve">ecure programs </w:t>
-      </w:r>
-      <w:r>
-        <w:rPr>
-          <w:sz w:val="24"/>
-        </w:rPr>
-        <w:t xml:space="preserve">to be </w:t>
-      </w:r>
-      <w:r>
-        <w:rPr>
-          <w:sz w:val="24"/>
-        </w:rPr>
-        <w:t>built</w:t>
+        <w:t>Data hiding allows secure programs to be built</w:t>
       </w:r>
     </w:p>
     <w:p>
@@ -4672,13 +4554,7 @@
         <w:rPr>
           <w:sz w:val="24"/>
         </w:rPr>
-        <w:t>C</w:t>
-      </w:r>
-      <w:r>
-        <w:rPr>
-          <w:sz w:val="24"/>
-        </w:rPr>
-        <w:t>an potentially map the objects</w:t>
+        <w:t>Can potentially map the objects</w:t>
       </w:r>
     </w:p>
     <w:p>
@@ -4701,25 +4577,7 @@
         <w:rPr>
           <w:sz w:val="24"/>
         </w:rPr>
-        <w:t>C</w:t>
-      </w:r>
-      <w:r>
-        <w:rPr>
-          <w:sz w:val="24"/>
-        </w:rPr>
-        <w:t>ategori</w:t>
-      </w:r>
-      <w:r>
-        <w:rPr>
-          <w:sz w:val="24"/>
-        </w:rPr>
-        <w:t>s</w:t>
-      </w:r>
-      <w:r>
-        <w:rPr>
-          <w:sz w:val="24"/>
-        </w:rPr>
-        <w:t>ation of objects into various classes</w:t>
+        <w:t>Categorisation of objects into various classes</w:t>
       </w:r>
     </w:p>
     <w:p>
@@ -4742,13 +4600,7 @@
         <w:rPr>
           <w:sz w:val="24"/>
         </w:rPr>
-        <w:t>Object-oriented systems can be upgraded e</w:t>
-      </w:r>
-      <w:r>
-        <w:rPr>
-          <w:sz w:val="24"/>
-        </w:rPr>
-        <w:t>asily</w:t>
+        <w:t>Object-oriented systems can be upgraded easily</w:t>
       </w:r>
     </w:p>
     <w:p>
@@ -4771,31 +4623,7 @@
         <w:rPr>
           <w:sz w:val="24"/>
         </w:rPr>
-        <w:t>I</w:t>
-      </w:r>
-      <w:r>
-        <w:rPr>
-          <w:sz w:val="24"/>
-        </w:rPr>
-        <w:t>nheritance</w:t>
-      </w:r>
-      <w:r>
-        <w:rPr>
-          <w:sz w:val="24"/>
-        </w:rPr>
-        <w:t xml:space="preserve"> eliminates r</w:t>
-      </w:r>
-      <w:r>
-        <w:rPr>
-          <w:sz w:val="24"/>
-        </w:rPr>
-        <w:t>edundant</w:t>
-      </w:r>
-      <w:r>
-        <w:rPr>
-          <w:sz w:val="24"/>
-        </w:rPr>
-        <w:t xml:space="preserve"> code</w:t>
+        <w:t>Inheritance eliminates redundant code</w:t>
       </w:r>
     </w:p>
     <w:p>
@@ -4864,37 +4692,7 @@
         <w:rPr>
           <w:sz w:val="24"/>
         </w:rPr>
-        <w:t>I</w:t>
-      </w:r>
-      <w:r>
-        <w:rPr>
-          <w:sz w:val="24"/>
-        </w:rPr>
-        <w:t>ncrease</w:t>
-      </w:r>
-      <w:r>
-        <w:rPr>
-          <w:sz w:val="24"/>
-        </w:rPr>
-        <w:t>d</w:t>
-      </w:r>
-      <w:r>
-        <w:rPr>
-          <w:sz w:val="24"/>
-        </w:rPr>
-        <w:t xml:space="preserve"> reliability</w:t>
-      </w:r>
-      <w:r>
-        <w:rPr>
-          <w:sz w:val="24"/>
-        </w:rPr>
-        <w:t xml:space="preserve"> due to d</w:t>
-      </w:r>
-      <w:r>
-        <w:rPr>
-          <w:sz w:val="24"/>
-        </w:rPr>
-        <w:t>ata abstraction</w:t>
+        <w:t>Increased reliability due to data abstraction</w:t>
       </w:r>
     </w:p>
     <w:p>
@@ -4940,25 +4738,7 @@
         <w:rPr>
           <w:sz w:val="24"/>
         </w:rPr>
-        <w:t>I</w:t>
-      </w:r>
-      <w:r>
-        <w:rPr>
-          <w:sz w:val="24"/>
-        </w:rPr>
-        <w:t>nformation hiding</w:t>
-      </w:r>
-      <w:r>
-        <w:rPr>
-          <w:sz w:val="24"/>
-        </w:rPr>
-        <w:t xml:space="preserve"> d</w:t>
-      </w:r>
-      <w:r>
-        <w:rPr>
-          <w:sz w:val="24"/>
-        </w:rPr>
-        <w:t>ecouples the essential specification from its implementation</w:t>
+        <w:t>Information hiding decouples the essential specification from its implementation</w:t>
       </w:r>
     </w:p>
     <w:p>
@@ -5577,17 +5357,79 @@
     </w:p>
     <w:p>
       <w:pPr>
-        <w:pStyle w:val="ListParagraph"/>
-        <w:rPr>
-          <w:b/>
-          <w:bCs/>
-          <w:sz w:val="24"/>
-        </w:rPr>
-      </w:pPr>
-    </w:p>
-    <w:p>
-      <w:pPr>
-        <w:pStyle w:val="ListParagraph"/>
+        <w:tabs>
+          <w:tab w:val="left" w:pos="901"/>
+        </w:tabs>
+        <w:spacing w:before="1"/>
+        <w:ind w:right="377"/>
+        <w:jc w:val="both"/>
+        <w:rPr>
+          <w:sz w:val="24"/>
+        </w:rPr>
+      </w:pPr>
+    </w:p>
+    <w:p>
+      <w:pPr>
+        <w:tabs>
+          <w:tab w:val="left" w:pos="901"/>
+        </w:tabs>
+        <w:spacing w:before="1"/>
+        <w:ind w:right="377"/>
+        <w:jc w:val="both"/>
+        <w:rPr>
+          <w:sz w:val="24"/>
+        </w:rPr>
+      </w:pPr>
+      <w:r>
+        <w:rPr>
+          <w:sz w:val="24"/>
+        </w:rPr>
+        <w:t>Polymorphism means taking many forms</w:t>
+      </w:r>
+      <w:r>
+        <w:rPr>
+          <w:sz w:val="24"/>
+        </w:rPr>
+        <w:t>. In programming, i</w:t>
+      </w:r>
+      <w:r>
+        <w:rPr>
+          <w:sz w:val="24"/>
+        </w:rPr>
+        <w:t xml:space="preserve">t refers to the use of a single entity (method, </w:t>
+      </w:r>
+      <w:proofErr w:type="gramStart"/>
+      <w:r>
+        <w:rPr>
+          <w:sz w:val="24"/>
+        </w:rPr>
+        <w:t>operator</w:t>
+      </w:r>
+      <w:proofErr w:type="gramEnd"/>
+      <w:r>
+        <w:rPr>
+          <w:sz w:val="24"/>
+        </w:rPr>
+        <w:t xml:space="preserve"> or object) to represent different types in different scenarios.</w:t>
+      </w:r>
+      <w:r>
+        <w:rPr>
+          <w:sz w:val="24"/>
+        </w:rPr>
+        <w:t xml:space="preserve"> For example, the addition operator (+) has several uses. It is used for arithmetic addition</w:t>
+      </w:r>
+      <w:r>
+        <w:rPr>
+          <w:sz w:val="24"/>
+        </w:rPr>
+        <w:t xml:space="preserve"> with integers and concatenation with strings.</w:t>
+      </w:r>
+    </w:p>
+    <w:p>
+      <w:pPr>
+        <w:tabs>
+          <w:tab w:val="left" w:pos="901"/>
+        </w:tabs>
         <w:rPr>
           <w:b/>
           <w:bCs/>
@@ -5681,182 +5523,1280 @@
     </w:p>
     <w:p>
       <w:pPr>
-        <w:pStyle w:val="ListParagraph"/>
-        <w:tabs>
-          <w:tab w:val="left" w:pos="901"/>
-        </w:tabs>
-        <w:ind w:firstLine="0"/>
-        <w:rPr>
-          <w:b/>
-          <w:bCs/>
-          <w:sz w:val="24"/>
-        </w:rPr>
-      </w:pPr>
-    </w:p>
-    <w:p>
-      <w:pPr>
-        <w:pStyle w:val="ListParagraph"/>
-        <w:tabs>
-          <w:tab w:val="left" w:pos="901"/>
-        </w:tabs>
-        <w:ind w:firstLine="0"/>
-        <w:rPr>
-          <w:b/>
-          <w:bCs/>
-          <w:sz w:val="24"/>
-        </w:rPr>
-      </w:pPr>
-    </w:p>
-    <w:p>
-      <w:pPr>
-        <w:pStyle w:val="ListParagraph"/>
-        <w:tabs>
-          <w:tab w:val="left" w:pos="901"/>
-        </w:tabs>
-        <w:ind w:firstLine="0"/>
-        <w:rPr>
-          <w:b/>
-          <w:bCs/>
-          <w:sz w:val="24"/>
-        </w:rPr>
-      </w:pPr>
-    </w:p>
-    <w:p>
-      <w:pPr>
-        <w:pStyle w:val="ListParagraph"/>
-        <w:tabs>
-          <w:tab w:val="left" w:pos="901"/>
-        </w:tabs>
-        <w:ind w:firstLine="0"/>
-        <w:rPr>
-          <w:b/>
-          <w:bCs/>
-          <w:sz w:val="24"/>
-        </w:rPr>
-      </w:pPr>
-    </w:p>
-    <w:p>
-      <w:pPr>
-        <w:pStyle w:val="ListParagraph"/>
-        <w:tabs>
-          <w:tab w:val="left" w:pos="901"/>
-        </w:tabs>
-        <w:ind w:firstLine="0"/>
-        <w:rPr>
-          <w:b/>
-          <w:bCs/>
-          <w:sz w:val="24"/>
-        </w:rPr>
-      </w:pPr>
-    </w:p>
-    <w:p>
-      <w:pPr>
-        <w:pStyle w:val="ListParagraph"/>
-        <w:tabs>
-          <w:tab w:val="left" w:pos="901"/>
-        </w:tabs>
-        <w:ind w:firstLine="0"/>
-        <w:rPr>
-          <w:b/>
-          <w:bCs/>
-          <w:sz w:val="24"/>
-        </w:rPr>
-      </w:pPr>
-    </w:p>
-    <w:p>
-      <w:pPr>
-        <w:pStyle w:val="ListParagraph"/>
-        <w:tabs>
-          <w:tab w:val="left" w:pos="901"/>
-        </w:tabs>
-        <w:ind w:firstLine="0"/>
-        <w:rPr>
-          <w:b/>
-          <w:bCs/>
-          <w:sz w:val="24"/>
-        </w:rPr>
-      </w:pPr>
-    </w:p>
-    <w:p>
-      <w:pPr>
-        <w:pStyle w:val="ListParagraph"/>
-        <w:tabs>
-          <w:tab w:val="left" w:pos="901"/>
-        </w:tabs>
-        <w:ind w:firstLine="0"/>
-        <w:rPr>
-          <w:b/>
-          <w:bCs/>
-          <w:sz w:val="24"/>
-        </w:rPr>
-      </w:pPr>
-    </w:p>
-    <w:p>
-      <w:pPr>
-        <w:pStyle w:val="ListParagraph"/>
-        <w:tabs>
-          <w:tab w:val="left" w:pos="901"/>
-        </w:tabs>
-        <w:ind w:firstLine="0"/>
-        <w:rPr>
-          <w:b/>
-          <w:bCs/>
-          <w:sz w:val="24"/>
-        </w:rPr>
-      </w:pPr>
-    </w:p>
-    <w:p>
-      <w:pPr>
-        <w:pStyle w:val="ListParagraph"/>
-        <w:tabs>
-          <w:tab w:val="left" w:pos="901"/>
-        </w:tabs>
-        <w:ind w:firstLine="0"/>
-        <w:rPr>
-          <w:b/>
-          <w:bCs/>
-          <w:sz w:val="24"/>
-        </w:rPr>
-      </w:pPr>
-    </w:p>
-    <w:p>
-      <w:pPr>
-        <w:pStyle w:val="ListParagraph"/>
-        <w:tabs>
-          <w:tab w:val="left" w:pos="901"/>
-        </w:tabs>
-        <w:ind w:firstLine="0"/>
-        <w:rPr>
-          <w:b/>
-          <w:bCs/>
-          <w:sz w:val="24"/>
-        </w:rPr>
-      </w:pPr>
-    </w:p>
-    <w:p>
-      <w:pPr>
-        <w:pStyle w:val="ListParagraph"/>
-        <w:tabs>
-          <w:tab w:val="left" w:pos="901"/>
-        </w:tabs>
-        <w:ind w:firstLine="0"/>
-        <w:rPr>
-          <w:b/>
-          <w:bCs/>
-          <w:sz w:val="24"/>
-        </w:rPr>
-      </w:pPr>
-    </w:p>
-    <w:p>
-      <w:pPr>
-        <w:pStyle w:val="ListParagraph"/>
-        <w:tabs>
-          <w:tab w:val="left" w:pos="901"/>
-        </w:tabs>
-        <w:ind w:firstLine="0"/>
-        <w:rPr>
-          <w:b/>
-          <w:bCs/>
+        <w:tabs>
+          <w:tab w:val="left" w:pos="901"/>
+        </w:tabs>
+        <w:rPr>
+          <w:b/>
+          <w:bCs/>
+          <w:sz w:val="24"/>
+        </w:rPr>
+      </w:pPr>
+    </w:p>
+    <w:p>
+      <w:pPr>
+        <w:tabs>
+          <w:tab w:val="left" w:pos="901"/>
+        </w:tabs>
+        <w:rPr>
+          <w:b/>
+          <w:bCs/>
+          <w:sz w:val="24"/>
+        </w:rPr>
+      </w:pPr>
+      <w:r>
+        <w:rPr>
+          <w:b/>
+          <w:bCs/>
+          <w:sz w:val="24"/>
+        </w:rPr>
+        <w:t>Function polymorphism</w:t>
+      </w:r>
+    </w:p>
+    <w:p>
+      <w:pPr>
+        <w:tabs>
+          <w:tab w:val="left" w:pos="901"/>
+        </w:tabs>
+        <w:jc w:val="both"/>
+        <w:rPr>
+          <w:sz w:val="24"/>
+        </w:rPr>
+      </w:pPr>
+      <w:r>
+        <w:rPr>
+          <w:sz w:val="24"/>
+        </w:rPr>
+        <w:t xml:space="preserve">Some functions </w:t>
+      </w:r>
+      <w:r>
+        <w:rPr>
+          <w:sz w:val="24"/>
+        </w:rPr>
+        <w:t xml:space="preserve">are compatible with various data types, such as </w:t>
+      </w:r>
+      <w:proofErr w:type="spellStart"/>
+      <w:proofErr w:type="gramStart"/>
+      <w:r>
+        <w:rPr>
+          <w:sz w:val="24"/>
+        </w:rPr>
+        <w:t>len</w:t>
+      </w:r>
+      <w:proofErr w:type="spellEnd"/>
+      <w:r>
+        <w:rPr>
+          <w:sz w:val="24"/>
+        </w:rPr>
+        <w:t>(</w:t>
+      </w:r>
+      <w:proofErr w:type="gramEnd"/>
+      <w:r>
+        <w:rPr>
+          <w:sz w:val="24"/>
+        </w:rPr>
+        <w:t xml:space="preserve">). The </w:t>
+      </w:r>
+      <w:proofErr w:type="spellStart"/>
+      <w:proofErr w:type="gramStart"/>
+      <w:r>
+        <w:rPr>
+          <w:sz w:val="24"/>
+        </w:rPr>
+        <w:t>len</w:t>
+      </w:r>
+      <w:proofErr w:type="spellEnd"/>
+      <w:r>
+        <w:rPr>
+          <w:sz w:val="24"/>
+        </w:rPr>
+        <w:t>(</w:t>
+      </w:r>
+      <w:proofErr w:type="gramEnd"/>
+      <w:r>
+        <w:rPr>
+          <w:sz w:val="24"/>
+        </w:rPr>
+        <w:t xml:space="preserve">) function can be used with a  </w:t>
+      </w:r>
+      <w:r>
+        <w:rPr>
+          <w:sz w:val="24"/>
+        </w:rPr>
+        <w:t xml:space="preserve">string, list, tuple, set, </w:t>
+      </w:r>
+      <w:r>
+        <w:rPr>
+          <w:sz w:val="24"/>
+        </w:rPr>
+        <w:t xml:space="preserve">or </w:t>
+      </w:r>
+      <w:r>
+        <w:rPr>
+          <w:sz w:val="24"/>
+        </w:rPr>
+        <w:t>dictionary</w:t>
+      </w:r>
+      <w:r>
+        <w:rPr>
+          <w:sz w:val="24"/>
+        </w:rPr>
+        <w:t xml:space="preserve"> but return specific information about each.</w:t>
+      </w:r>
+    </w:p>
+    <w:p>
+      <w:pPr>
+        <w:tabs>
+          <w:tab w:val="left" w:pos="901"/>
+        </w:tabs>
+        <w:rPr>
+          <w:b/>
+          <w:bCs/>
+          <w:sz w:val="24"/>
+        </w:rPr>
+      </w:pPr>
+    </w:p>
+    <w:p>
+      <w:pPr>
+        <w:tabs>
+          <w:tab w:val="left" w:pos="901"/>
+        </w:tabs>
+        <w:rPr>
+          <w:b/>
+          <w:bCs/>
+          <w:sz w:val="24"/>
+        </w:rPr>
+      </w:pPr>
+      <w:proofErr w:type="gramStart"/>
+      <w:r>
+        <w:rPr>
+          <w:b/>
+          <w:bCs/>
+          <w:sz w:val="24"/>
+        </w:rPr>
+        <w:t>print(</w:t>
+      </w:r>
+      <w:proofErr w:type="spellStart"/>
+      <w:proofErr w:type="gramEnd"/>
+      <w:r>
+        <w:rPr>
+          <w:b/>
+          <w:bCs/>
+          <w:sz w:val="24"/>
+        </w:rPr>
+        <w:t>len</w:t>
+      </w:r>
+      <w:proofErr w:type="spellEnd"/>
+      <w:r>
+        <w:rPr>
+          <w:b/>
+          <w:bCs/>
+          <w:sz w:val="24"/>
+        </w:rPr>
+        <w:t>("</w:t>
+      </w:r>
+      <w:r>
+        <w:rPr>
+          <w:b/>
+          <w:bCs/>
+          <w:sz w:val="24"/>
+        </w:rPr>
+        <w:t>Hello World!</w:t>
+      </w:r>
+      <w:r>
+        <w:rPr>
+          <w:b/>
+          <w:bCs/>
+          <w:sz w:val="24"/>
+        </w:rPr>
+        <w:t>"))</w:t>
+      </w:r>
+    </w:p>
+    <w:p>
+      <w:pPr>
+        <w:tabs>
+          <w:tab w:val="left" w:pos="901"/>
+        </w:tabs>
+        <w:rPr>
+          <w:b/>
+          <w:bCs/>
+          <w:sz w:val="24"/>
+        </w:rPr>
+      </w:pPr>
+      <w:proofErr w:type="gramStart"/>
+      <w:r>
+        <w:rPr>
+          <w:b/>
+          <w:bCs/>
+          <w:sz w:val="24"/>
+        </w:rPr>
+        <w:t>print(</w:t>
+      </w:r>
+      <w:proofErr w:type="spellStart"/>
+      <w:proofErr w:type="gramEnd"/>
+      <w:r>
+        <w:rPr>
+          <w:b/>
+          <w:bCs/>
+          <w:sz w:val="24"/>
+        </w:rPr>
+        <w:t>len</w:t>
+      </w:r>
+      <w:proofErr w:type="spellEnd"/>
+      <w:r>
+        <w:rPr>
+          <w:b/>
+          <w:bCs/>
+          <w:sz w:val="24"/>
+        </w:rPr>
+        <w:t>(["Python", "Java", "C"]))</w:t>
+      </w:r>
+    </w:p>
+    <w:p>
+      <w:pPr>
+        <w:tabs>
+          <w:tab w:val="left" w:pos="901"/>
+        </w:tabs>
+        <w:rPr>
+          <w:b/>
+          <w:bCs/>
+          <w:sz w:val="24"/>
+        </w:rPr>
+      </w:pPr>
+      <w:proofErr w:type="gramStart"/>
+      <w:r>
+        <w:rPr>
+          <w:b/>
+          <w:bCs/>
+          <w:sz w:val="24"/>
+        </w:rPr>
+        <w:t>print(</w:t>
+      </w:r>
+      <w:proofErr w:type="spellStart"/>
+      <w:proofErr w:type="gramEnd"/>
+      <w:r>
+        <w:rPr>
+          <w:b/>
+          <w:bCs/>
+          <w:sz w:val="24"/>
+        </w:rPr>
+        <w:t>len</w:t>
+      </w:r>
+      <w:proofErr w:type="spellEnd"/>
+      <w:r>
+        <w:rPr>
+          <w:b/>
+          <w:bCs/>
+          <w:sz w:val="24"/>
+        </w:rPr>
+        <w:t>({"Name": "</w:t>
+      </w:r>
+      <w:r>
+        <w:rPr>
+          <w:b/>
+          <w:bCs/>
+          <w:sz w:val="24"/>
+        </w:rPr>
+        <w:t>Kara</w:t>
+      </w:r>
+      <w:r>
+        <w:rPr>
+          <w:b/>
+          <w:bCs/>
+          <w:sz w:val="24"/>
+        </w:rPr>
+        <w:t>", "Address": "</w:t>
+      </w:r>
+      <w:r>
+        <w:rPr>
+          <w:b/>
+          <w:bCs/>
+          <w:sz w:val="24"/>
+        </w:rPr>
+        <w:t>London</w:t>
+      </w:r>
+      <w:r>
+        <w:rPr>
+          <w:b/>
+          <w:bCs/>
+          <w:sz w:val="24"/>
+        </w:rPr>
+        <w:t>"}))</w:t>
+      </w:r>
+    </w:p>
+    <w:p>
+      <w:pPr>
+        <w:tabs>
+          <w:tab w:val="left" w:pos="901"/>
+        </w:tabs>
+        <w:jc w:val="center"/>
+        <w:rPr>
+          <w:b/>
+          <w:bCs/>
+          <w:sz w:val="24"/>
+        </w:rPr>
+      </w:pPr>
+      <w:r>
+        <w:rPr>
+          <w:noProof/>
+        </w:rPr>
+        <w:lastRenderedPageBreak/>
+        <w:drawing>
+          <wp:inline distT="0" distB="0" distL="0" distR="0" wp14:anchorId="458E65FF" wp14:editId="2B994C64">
+            <wp:extent cx="4944140" cy="3078914"/>
+            <wp:effectExtent l="0" t="0" r="0" b="7620"/>
+            <wp:docPr id="16" name="Picture 16" descr="Functional Polymorphism"/>
+            <wp:cNvGraphicFramePr>
+              <a:graphicFrameLocks xmlns:a="http://schemas.openxmlformats.org/drawingml/2006/main" noChangeAspect="1"/>
+            </wp:cNvGraphicFramePr>
+            <a:graphic xmlns:a="http://schemas.openxmlformats.org/drawingml/2006/main">
+              <a:graphicData uri="http://schemas.openxmlformats.org/drawingml/2006/picture">
+                <pic:pic xmlns:pic="http://schemas.openxmlformats.org/drawingml/2006/picture">
+                  <pic:nvPicPr>
+                    <pic:cNvPr id="0" name="Picture 5" descr="Functional Polymorphism"/>
+                    <pic:cNvPicPr>
+                      <a:picLocks noChangeAspect="1" noChangeArrowheads="1"/>
+                    </pic:cNvPicPr>
+                  </pic:nvPicPr>
+                  <pic:blipFill>
+                    <a:blip r:embed="rId15">
+                      <a:extLst>
+                        <a:ext uri="{28A0092B-C50C-407E-A947-70E740481C1C}">
+                          <a14:useLocalDpi xmlns:a14="http://schemas.microsoft.com/office/drawing/2010/main" val="0"/>
+                        </a:ext>
+                      </a:extLst>
+                    </a:blip>
+                    <a:srcRect/>
+                    <a:stretch>
+                      <a:fillRect/>
+                    </a:stretch>
+                  </pic:blipFill>
+                  <pic:spPr bwMode="auto">
+                    <a:xfrm>
+                      <a:off x="0" y="0"/>
+                      <a:ext cx="4968213" cy="3093905"/>
+                    </a:xfrm>
+                    <a:prstGeom prst="rect">
+                      <a:avLst/>
+                    </a:prstGeom>
+                    <a:noFill/>
+                    <a:ln>
+                      <a:noFill/>
+                    </a:ln>
+                  </pic:spPr>
+                </pic:pic>
+              </a:graphicData>
+            </a:graphic>
+          </wp:inline>
+        </w:drawing>
+      </w:r>
+    </w:p>
+    <w:p>
+      <w:pPr>
+        <w:tabs>
+          <w:tab w:val="left" w:pos="901"/>
+        </w:tabs>
+        <w:spacing w:before="1"/>
+        <w:ind w:right="377"/>
+        <w:jc w:val="both"/>
+        <w:rPr>
+          <w:sz w:val="24"/>
+        </w:rPr>
+      </w:pPr>
+      <w:r>
+        <w:rPr>
+          <w:sz w:val="24"/>
+        </w:rPr>
+        <w:t xml:space="preserve">The </w:t>
+      </w:r>
+      <w:r>
+        <w:rPr>
+          <w:sz w:val="24"/>
+        </w:rPr>
+        <w:t xml:space="preserve">concept of polymorphism </w:t>
+      </w:r>
+      <w:r>
+        <w:rPr>
+          <w:sz w:val="24"/>
+        </w:rPr>
+        <w:t xml:space="preserve">can be used </w:t>
+      </w:r>
+      <w:r>
+        <w:rPr>
+          <w:sz w:val="24"/>
+        </w:rPr>
+        <w:t>while creating class methods</w:t>
+      </w:r>
+      <w:r>
+        <w:rPr>
+          <w:sz w:val="24"/>
+        </w:rPr>
+        <w:t xml:space="preserve"> because</w:t>
+      </w:r>
+      <w:r>
+        <w:rPr>
+          <w:sz w:val="24"/>
+        </w:rPr>
+        <w:t xml:space="preserve"> Python allows different classes to have methods with the same name.</w:t>
+      </w:r>
+      <w:r>
+        <w:rPr>
+          <w:sz w:val="24"/>
+        </w:rPr>
+        <w:t xml:space="preserve"> T</w:t>
+      </w:r>
+      <w:r>
+        <w:rPr>
+          <w:sz w:val="24"/>
+        </w:rPr>
+        <w:t xml:space="preserve">hese methods </w:t>
+      </w:r>
+      <w:r>
+        <w:rPr>
+          <w:sz w:val="24"/>
+        </w:rPr>
+        <w:t xml:space="preserve">can be generalised </w:t>
+      </w:r>
+      <w:r>
+        <w:rPr>
+          <w:sz w:val="24"/>
+        </w:rPr>
+        <w:t>by disregarding the object we are working with</w:t>
+      </w:r>
+      <w:r>
+        <w:rPr>
+          <w:sz w:val="24"/>
+        </w:rPr>
+        <w:t>.</w:t>
+      </w:r>
+    </w:p>
+    <w:p>
+      <w:pPr>
+        <w:tabs>
+          <w:tab w:val="left" w:pos="901"/>
+        </w:tabs>
+        <w:spacing w:before="1"/>
+        <w:ind w:right="377"/>
+        <w:rPr>
+          <w:sz w:val="24"/>
+        </w:rPr>
+      </w:pPr>
+    </w:p>
+    <w:p>
+      <w:pPr>
+        <w:tabs>
+          <w:tab w:val="left" w:pos="901"/>
+        </w:tabs>
+        <w:spacing w:before="1"/>
+        <w:ind w:right="377"/>
+        <w:rPr>
+          <w:sz w:val="24"/>
+        </w:rPr>
+      </w:pPr>
+      <w:r>
+        <w:rPr>
+          <w:noProof/>
+          <w:sz w:val="24"/>
+        </w:rPr>
+        <w:drawing>
+          <wp:inline distT="0" distB="0" distL="0" distR="0" wp14:anchorId="6423CEB8" wp14:editId="5A147B6A">
+            <wp:extent cx="6145530" cy="4455160"/>
+            <wp:effectExtent l="0" t="0" r="7620" b="2540"/>
+            <wp:docPr id="18" name="Picture 18"/>
+            <wp:cNvGraphicFramePr>
+              <a:graphicFrameLocks xmlns:a="http://schemas.openxmlformats.org/drawingml/2006/main" noChangeAspect="1"/>
+            </wp:cNvGraphicFramePr>
+            <a:graphic xmlns:a="http://schemas.openxmlformats.org/drawingml/2006/main">
+              <a:graphicData uri="http://schemas.openxmlformats.org/drawingml/2006/picture">
+                <pic:pic xmlns:pic="http://schemas.openxmlformats.org/drawingml/2006/picture">
+                  <pic:nvPicPr>
+                    <pic:cNvPr id="0" name="Picture 7"/>
+                    <pic:cNvPicPr>
+                      <a:picLocks noChangeAspect="1" noChangeArrowheads="1"/>
+                    </pic:cNvPicPr>
+                  </pic:nvPicPr>
+                  <pic:blipFill>
+                    <a:blip r:embed="rId16">
+                      <a:extLst>
+                        <a:ext uri="{28A0092B-C50C-407E-A947-70E740481C1C}">
+                          <a14:useLocalDpi xmlns:a14="http://schemas.microsoft.com/office/drawing/2010/main" val="0"/>
+                        </a:ext>
+                      </a:extLst>
+                    </a:blip>
+                    <a:srcRect/>
+                    <a:stretch>
+                      <a:fillRect/>
+                    </a:stretch>
+                  </pic:blipFill>
+                  <pic:spPr bwMode="auto">
+                    <a:xfrm>
+                      <a:off x="0" y="0"/>
+                      <a:ext cx="6145530" cy="4455160"/>
+                    </a:xfrm>
+                    <a:prstGeom prst="rect">
+                      <a:avLst/>
+                    </a:prstGeom>
+                    <a:noFill/>
+                    <a:ln>
+                      <a:noFill/>
+                    </a:ln>
+                  </pic:spPr>
+                </pic:pic>
+              </a:graphicData>
+            </a:graphic>
+          </wp:inline>
+        </w:drawing>
+      </w:r>
+    </w:p>
+    <w:p>
+      <w:pPr>
+        <w:tabs>
+          <w:tab w:val="left" w:pos="901"/>
+        </w:tabs>
+        <w:spacing w:before="1"/>
+        <w:ind w:right="377"/>
+        <w:rPr>
+          <w:sz w:val="24"/>
+        </w:rPr>
+      </w:pPr>
+    </w:p>
+    <w:p>
+      <w:pPr>
+        <w:tabs>
+          <w:tab w:val="left" w:pos="901"/>
+        </w:tabs>
+        <w:spacing w:before="1"/>
+        <w:ind w:right="377"/>
+        <w:jc w:val="both"/>
+        <w:rPr>
+          <w:sz w:val="24"/>
+        </w:rPr>
+      </w:pPr>
+      <w:r>
+        <w:rPr>
+          <w:sz w:val="24"/>
+        </w:rPr>
+        <w:t>Two</w:t>
+      </w:r>
+      <w:r>
+        <w:rPr>
+          <w:sz w:val="24"/>
+        </w:rPr>
+        <w:t xml:space="preserve"> classes</w:t>
+      </w:r>
+      <w:r>
+        <w:rPr>
+          <w:sz w:val="24"/>
+        </w:rPr>
+        <w:t xml:space="preserve">, </w:t>
+      </w:r>
+      <w:r>
+        <w:rPr>
+          <w:sz w:val="24"/>
+        </w:rPr>
+        <w:t>Cat and Dog</w:t>
+      </w:r>
+      <w:r>
+        <w:rPr>
+          <w:sz w:val="24"/>
+        </w:rPr>
+        <w:t>, have been created</w:t>
+      </w:r>
+      <w:r>
+        <w:rPr>
+          <w:sz w:val="24"/>
+        </w:rPr>
+        <w:t xml:space="preserve">. </w:t>
+      </w:r>
+      <w:r>
+        <w:rPr>
+          <w:sz w:val="24"/>
+        </w:rPr>
+        <w:t xml:space="preserve">Their </w:t>
+      </w:r>
+      <w:r>
+        <w:rPr>
+          <w:sz w:val="24"/>
+        </w:rPr>
+        <w:t>structure</w:t>
+      </w:r>
+      <w:r>
+        <w:rPr>
+          <w:sz w:val="24"/>
+        </w:rPr>
+        <w:t>s are similar</w:t>
+      </w:r>
+      <w:r>
+        <w:rPr>
+          <w:sz w:val="24"/>
+        </w:rPr>
+        <w:t xml:space="preserve"> and</w:t>
+      </w:r>
+      <w:r>
+        <w:rPr>
+          <w:sz w:val="24"/>
+        </w:rPr>
+        <w:t xml:space="preserve"> both</w:t>
+      </w:r>
+      <w:r>
+        <w:rPr>
+          <w:sz w:val="24"/>
+        </w:rPr>
+        <w:t xml:space="preserve"> have the same method names </w:t>
+      </w:r>
+      <w:proofErr w:type="gramStart"/>
+      <w:r>
+        <w:rPr>
+          <w:sz w:val="24"/>
+        </w:rPr>
+        <w:t>info(</w:t>
+      </w:r>
+      <w:proofErr w:type="gramEnd"/>
+      <w:r>
+        <w:rPr>
+          <w:sz w:val="24"/>
+        </w:rPr>
+        <w:t>) and </w:t>
+      </w:r>
+      <w:proofErr w:type="spellStart"/>
+      <w:r>
+        <w:rPr>
+          <w:sz w:val="24"/>
+        </w:rPr>
+        <w:t>make_sound</w:t>
+      </w:r>
+      <w:proofErr w:type="spellEnd"/>
+      <w:r>
+        <w:rPr>
+          <w:sz w:val="24"/>
+        </w:rPr>
+        <w:t>().</w:t>
+      </w:r>
+      <w:r>
+        <w:rPr>
+          <w:sz w:val="24"/>
+        </w:rPr>
+        <w:t xml:space="preserve"> There is no</w:t>
+      </w:r>
+      <w:r>
+        <w:rPr>
+          <w:sz w:val="24"/>
+        </w:rPr>
+        <w:t xml:space="preserve"> common superclass or link</w:t>
+      </w:r>
+      <w:r>
+        <w:rPr>
+          <w:sz w:val="24"/>
+        </w:rPr>
+        <w:t xml:space="preserve"> between </w:t>
+      </w:r>
+      <w:r>
+        <w:rPr>
+          <w:sz w:val="24"/>
+        </w:rPr>
+        <w:t>the classes</w:t>
+      </w:r>
+      <w:r>
+        <w:rPr>
+          <w:sz w:val="24"/>
+        </w:rPr>
+        <w:t xml:space="preserve">. </w:t>
+      </w:r>
+      <w:r>
+        <w:rPr>
+          <w:sz w:val="24"/>
+        </w:rPr>
+        <w:t xml:space="preserve">However, </w:t>
+      </w:r>
+      <w:r>
+        <w:rPr>
+          <w:sz w:val="24"/>
+        </w:rPr>
+        <w:t>due to polymorphism</w:t>
+      </w:r>
+      <w:r>
+        <w:rPr>
+          <w:sz w:val="24"/>
+        </w:rPr>
+        <w:t xml:space="preserve">, </w:t>
+      </w:r>
+      <w:r>
+        <w:rPr>
+          <w:sz w:val="24"/>
+        </w:rPr>
+        <w:t xml:space="preserve">these two different objects </w:t>
+      </w:r>
+      <w:r>
+        <w:rPr>
+          <w:sz w:val="24"/>
+        </w:rPr>
+        <w:t xml:space="preserve">can be put </w:t>
+      </w:r>
+      <w:r>
+        <w:rPr>
+          <w:sz w:val="24"/>
+        </w:rPr>
+        <w:t>into a tuple and iterate</w:t>
+      </w:r>
+      <w:r>
+        <w:rPr>
+          <w:sz w:val="24"/>
+        </w:rPr>
+        <w:t>d</w:t>
+      </w:r>
+      <w:r>
+        <w:rPr>
+          <w:sz w:val="24"/>
+        </w:rPr>
+        <w:t xml:space="preserve"> through using a common animal variable.</w:t>
+      </w:r>
+    </w:p>
+    <w:p>
+      <w:pPr>
+        <w:tabs>
+          <w:tab w:val="left" w:pos="901"/>
+        </w:tabs>
+        <w:spacing w:before="1"/>
+        <w:ind w:right="377"/>
+        <w:rPr>
+          <w:sz w:val="24"/>
+        </w:rPr>
+      </w:pPr>
+    </w:p>
+    <w:p>
+      <w:pPr>
+        <w:tabs>
+          <w:tab w:val="left" w:pos="901"/>
+        </w:tabs>
+        <w:spacing w:before="1"/>
+        <w:ind w:right="377"/>
+        <w:rPr>
+          <w:sz w:val="24"/>
+        </w:rPr>
+      </w:pPr>
+    </w:p>
+    <w:p>
+      <w:pPr>
+        <w:tabs>
+          <w:tab w:val="left" w:pos="901"/>
+        </w:tabs>
+        <w:spacing w:before="1"/>
+        <w:ind w:right="377"/>
+        <w:rPr>
+          <w:sz w:val="24"/>
+        </w:rPr>
+      </w:pPr>
+    </w:p>
+    <w:p>
+      <w:pPr>
+        <w:tabs>
+          <w:tab w:val="left" w:pos="901"/>
+        </w:tabs>
+        <w:spacing w:before="1"/>
+        <w:ind w:right="377"/>
+        <w:rPr>
+          <w:sz w:val="24"/>
+        </w:rPr>
+      </w:pPr>
+    </w:p>
+    <w:p>
+      <w:pPr>
+        <w:tabs>
+          <w:tab w:val="left" w:pos="901"/>
+        </w:tabs>
+        <w:rPr>
+          <w:b/>
+          <w:bCs/>
+          <w:sz w:val="24"/>
+        </w:rPr>
+      </w:pPr>
+      <w:r>
+        <w:rPr>
+          <w:b/>
+          <w:bCs/>
+          <w:sz w:val="24"/>
+        </w:rPr>
+        <w:lastRenderedPageBreak/>
+        <w:t>Polymorphism and Inheritance</w:t>
+      </w:r>
+    </w:p>
+    <w:p>
+      <w:pPr>
+        <w:tabs>
+          <w:tab w:val="left" w:pos="901"/>
+        </w:tabs>
+        <w:spacing w:before="1"/>
+        <w:ind w:right="377"/>
+        <w:jc w:val="both"/>
+        <w:rPr>
+          <w:sz w:val="24"/>
+        </w:rPr>
+      </w:pPr>
+      <w:r>
+        <w:rPr>
+          <w:sz w:val="24"/>
+        </w:rPr>
+        <w:t>T</w:t>
+      </w:r>
+      <w:r>
+        <w:rPr>
+          <w:sz w:val="24"/>
+        </w:rPr>
+        <w:t xml:space="preserve">he child classes inherit methods and attributes from the parent class. </w:t>
+      </w:r>
+      <w:r>
+        <w:rPr>
+          <w:sz w:val="24"/>
+        </w:rPr>
+        <w:t>C</w:t>
+      </w:r>
+      <w:r>
+        <w:rPr>
+          <w:sz w:val="24"/>
+        </w:rPr>
+        <w:t xml:space="preserve">ertain methods and attributes </w:t>
+      </w:r>
+      <w:r>
+        <w:rPr>
+          <w:sz w:val="24"/>
+        </w:rPr>
+        <w:t xml:space="preserve">can be changed </w:t>
+      </w:r>
+      <w:r>
+        <w:rPr>
+          <w:sz w:val="24"/>
+        </w:rPr>
+        <w:t>to fit the child class, which is known as Method Overriding.</w:t>
+      </w:r>
+      <w:r>
+        <w:rPr>
+          <w:sz w:val="24"/>
+        </w:rPr>
+        <w:t xml:space="preserve"> </w:t>
+      </w:r>
+      <w:r>
+        <w:rPr>
+          <w:sz w:val="24"/>
+        </w:rPr>
+        <w:t>Polymorphism allows us to access these overridden methods and attributes that have the same name as the parent class.</w:t>
+      </w:r>
+    </w:p>
+    <w:p>
+      <w:pPr>
+        <w:tabs>
+          <w:tab w:val="left" w:pos="901"/>
+        </w:tabs>
+        <w:spacing w:before="1"/>
+        <w:ind w:right="377"/>
+        <w:rPr>
+          <w:sz w:val="24"/>
+        </w:rPr>
+      </w:pPr>
+    </w:p>
+    <w:p>
+      <w:pPr>
+        <w:tabs>
+          <w:tab w:val="left" w:pos="901"/>
+        </w:tabs>
+        <w:spacing w:before="1"/>
+        <w:ind w:right="377"/>
+        <w:rPr>
+          <w:sz w:val="24"/>
+        </w:rPr>
+      </w:pPr>
+      <w:r>
+        <w:rPr>
+          <w:noProof/>
+          <w:sz w:val="24"/>
+        </w:rPr>
+        <w:drawing>
+          <wp:inline distT="0" distB="0" distL="0" distR="0" wp14:anchorId="1DB65090" wp14:editId="0F4D7653">
+            <wp:extent cx="4409037" cy="4479658"/>
+            <wp:effectExtent l="0" t="0" r="0" b="0"/>
+            <wp:docPr id="23" name="Picture 23"/>
+            <wp:cNvGraphicFramePr>
+              <a:graphicFrameLocks xmlns:a="http://schemas.openxmlformats.org/drawingml/2006/main" noChangeAspect="1"/>
+            </wp:cNvGraphicFramePr>
+            <a:graphic xmlns:a="http://schemas.openxmlformats.org/drawingml/2006/main">
+              <a:graphicData uri="http://schemas.openxmlformats.org/drawingml/2006/picture">
+                <pic:pic xmlns:pic="http://schemas.openxmlformats.org/drawingml/2006/picture">
+                  <pic:nvPicPr>
+                    <pic:cNvPr id="0" name="Picture 8"/>
+                    <pic:cNvPicPr>
+                      <a:picLocks noChangeAspect="1" noChangeArrowheads="1"/>
+                    </pic:cNvPicPr>
+                  </pic:nvPicPr>
+                  <pic:blipFill>
+                    <a:blip r:embed="rId17">
+                      <a:extLst>
+                        <a:ext uri="{28A0092B-C50C-407E-A947-70E740481C1C}">
+                          <a14:useLocalDpi xmlns:a14="http://schemas.microsoft.com/office/drawing/2010/main" val="0"/>
+                        </a:ext>
+                      </a:extLst>
+                    </a:blip>
+                    <a:srcRect/>
+                    <a:stretch>
+                      <a:fillRect/>
+                    </a:stretch>
+                  </pic:blipFill>
+                  <pic:spPr bwMode="auto">
+                    <a:xfrm>
+                      <a:off x="0" y="0"/>
+                      <a:ext cx="4412622" cy="4483300"/>
+                    </a:xfrm>
+                    <a:prstGeom prst="rect">
+                      <a:avLst/>
+                    </a:prstGeom>
+                    <a:noFill/>
+                    <a:ln>
+                      <a:noFill/>
+                    </a:ln>
+                  </pic:spPr>
+                </pic:pic>
+              </a:graphicData>
+            </a:graphic>
+          </wp:inline>
+        </w:drawing>
+      </w:r>
+    </w:p>
+    <w:p>
+      <w:pPr>
+        <w:tabs>
+          <w:tab w:val="left" w:pos="901"/>
+        </w:tabs>
+        <w:spacing w:before="1"/>
+        <w:ind w:right="377"/>
+        <w:rPr>
+          <w:sz w:val="24"/>
+        </w:rPr>
+      </w:pPr>
+    </w:p>
+    <w:p>
+      <w:pPr>
+        <w:tabs>
+          <w:tab w:val="left" w:pos="901"/>
+        </w:tabs>
+        <w:spacing w:before="1"/>
+        <w:ind w:right="377"/>
+        <w:rPr>
+          <w:sz w:val="24"/>
+        </w:rPr>
+      </w:pPr>
+    </w:p>
+    <w:p>
+      <w:pPr>
+        <w:tabs>
+          <w:tab w:val="left" w:pos="901"/>
+        </w:tabs>
+        <w:rPr>
+          <w:b/>
+          <w:bCs/>
+          <w:sz w:val="24"/>
+        </w:rPr>
+      </w:pPr>
+      <w:r>
+        <w:rPr>
+          <w:b/>
+          <w:bCs/>
+          <w:sz w:val="24"/>
+        </w:rPr>
+        <w:t>Method Overriding</w:t>
+      </w:r>
+    </w:p>
+    <w:p>
+      <w:pPr>
+        <w:tabs>
+          <w:tab w:val="left" w:pos="901"/>
+        </w:tabs>
+        <w:spacing w:before="1"/>
+        <w:ind w:right="377"/>
+        <w:jc w:val="both"/>
+        <w:rPr>
+          <w:sz w:val="24"/>
+        </w:rPr>
+      </w:pPr>
+      <w:r>
+        <w:rPr>
+          <w:sz w:val="24"/>
+        </w:rPr>
+        <w:t>M</w:t>
+      </w:r>
+      <w:r>
+        <w:rPr>
+          <w:sz w:val="24"/>
+        </w:rPr>
+        <w:t>ethods such as __str_</w:t>
+      </w:r>
+      <w:proofErr w:type="gramStart"/>
+      <w:r>
+        <w:rPr>
+          <w:sz w:val="24"/>
+        </w:rPr>
+        <w:t>_(</w:t>
+      </w:r>
+      <w:proofErr w:type="gramEnd"/>
+      <w:r>
+        <w:rPr>
+          <w:sz w:val="24"/>
+        </w:rPr>
+        <w:t>), which have not been overridden in the child classes, are used from the parent class.</w:t>
+      </w:r>
+      <w:r>
+        <w:rPr>
+          <w:sz w:val="24"/>
+        </w:rPr>
+        <w:t xml:space="preserve"> </w:t>
+      </w:r>
+      <w:r>
+        <w:rPr>
+          <w:sz w:val="24"/>
+        </w:rPr>
+        <w:t>Due to polymorphism, the Python interpreter automatically recogni</w:t>
+      </w:r>
+      <w:r>
+        <w:rPr>
+          <w:sz w:val="24"/>
+        </w:rPr>
+        <w:t>s</w:t>
+      </w:r>
+      <w:r>
+        <w:rPr>
+          <w:sz w:val="24"/>
+        </w:rPr>
+        <w:t>es that the </w:t>
+      </w:r>
+      <w:proofErr w:type="gramStart"/>
+      <w:r>
+        <w:rPr>
+          <w:sz w:val="24"/>
+        </w:rPr>
+        <w:t>fact(</w:t>
+      </w:r>
+      <w:proofErr w:type="gramEnd"/>
+      <w:r>
+        <w:rPr>
+          <w:sz w:val="24"/>
+        </w:rPr>
+        <w:t>) method for object a(Square class) is overridden</w:t>
+      </w:r>
+      <w:r>
+        <w:rPr>
+          <w:sz w:val="24"/>
+        </w:rPr>
+        <w:t xml:space="preserve"> and</w:t>
+      </w:r>
+      <w:r>
+        <w:rPr>
+          <w:sz w:val="24"/>
+        </w:rPr>
+        <w:t xml:space="preserve"> uses the one defined in the child class.</w:t>
+      </w:r>
+      <w:r>
+        <w:rPr>
+          <w:sz w:val="24"/>
+        </w:rPr>
+        <w:t xml:space="preserve"> </w:t>
+      </w:r>
+      <w:r>
+        <w:rPr>
+          <w:sz w:val="24"/>
+        </w:rPr>
+        <w:t xml:space="preserve">The </w:t>
+      </w:r>
+      <w:proofErr w:type="gramStart"/>
+      <w:r>
+        <w:rPr>
+          <w:sz w:val="24"/>
+        </w:rPr>
+        <w:t>fact(</w:t>
+      </w:r>
+      <w:proofErr w:type="gramEnd"/>
+      <w:r>
+        <w:rPr>
+          <w:sz w:val="24"/>
+        </w:rPr>
+        <w:t xml:space="preserve">) method for object b isn't overridden, </w:t>
+      </w:r>
+      <w:r>
+        <w:rPr>
+          <w:sz w:val="24"/>
+        </w:rPr>
+        <w:t>so i</w:t>
+      </w:r>
+      <w:r>
+        <w:rPr>
+          <w:sz w:val="24"/>
+        </w:rPr>
+        <w:t>t is used from the Parent Shape class.</w:t>
+      </w:r>
+    </w:p>
+    <w:p>
+      <w:pPr>
+        <w:tabs>
+          <w:tab w:val="left" w:pos="901"/>
+        </w:tabs>
+        <w:spacing w:before="1"/>
+        <w:ind w:right="377"/>
+        <w:jc w:val="both"/>
+        <w:rPr>
+          <w:sz w:val="24"/>
+        </w:rPr>
+      </w:pPr>
+    </w:p>
+    <w:p>
+      <w:pPr>
+        <w:tabs>
+          <w:tab w:val="left" w:pos="901"/>
+        </w:tabs>
+        <w:spacing w:before="1"/>
+        <w:ind w:right="377"/>
+        <w:jc w:val="center"/>
+        <w:rPr>
+          <w:sz w:val="24"/>
+        </w:rPr>
+      </w:pPr>
+      <w:r>
+        <w:rPr>
+          <w:noProof/>
+        </w:rPr>
+        <w:drawing>
+          <wp:inline distT="0" distB="0" distL="0" distR="0" wp14:anchorId="33EC53B0" wp14:editId="3E551633">
+            <wp:extent cx="3142789" cy="2975251"/>
+            <wp:effectExtent l="0" t="0" r="635" b="0"/>
+            <wp:docPr id="25" name="Picture 25" descr="Class Polymorphism"/>
+            <wp:cNvGraphicFramePr>
+              <a:graphicFrameLocks xmlns:a="http://schemas.openxmlformats.org/drawingml/2006/main" noChangeAspect="1"/>
+            </wp:cNvGraphicFramePr>
+            <a:graphic xmlns:a="http://schemas.openxmlformats.org/drawingml/2006/main">
+              <a:graphicData uri="http://schemas.openxmlformats.org/drawingml/2006/picture">
+                <pic:pic xmlns:pic="http://schemas.openxmlformats.org/drawingml/2006/picture">
+                  <pic:nvPicPr>
+                    <pic:cNvPr id="0" name="Picture 9" descr="Class Polymorphism"/>
+                    <pic:cNvPicPr>
+                      <a:picLocks noChangeAspect="1" noChangeArrowheads="1"/>
+                    </pic:cNvPicPr>
+                  </pic:nvPicPr>
+                  <pic:blipFill>
+                    <a:blip r:embed="rId18" cstate="print">
+                      <a:extLst>
+                        <a:ext uri="{28A0092B-C50C-407E-A947-70E740481C1C}">
+                          <a14:useLocalDpi xmlns:a14="http://schemas.microsoft.com/office/drawing/2010/main" val="0"/>
+                        </a:ext>
+                      </a:extLst>
+                    </a:blip>
+                    <a:srcRect/>
+                    <a:stretch>
+                      <a:fillRect/>
+                    </a:stretch>
+                  </pic:blipFill>
+                  <pic:spPr bwMode="auto">
+                    <a:xfrm>
+                      <a:off x="0" y="0"/>
+                      <a:ext cx="3163650" cy="2995000"/>
+                    </a:xfrm>
+                    <a:prstGeom prst="rect">
+                      <a:avLst/>
+                    </a:prstGeom>
+                    <a:noFill/>
+                    <a:ln>
+                      <a:noFill/>
+                    </a:ln>
+                  </pic:spPr>
+                </pic:pic>
+              </a:graphicData>
+            </a:graphic>
+          </wp:inline>
+        </w:drawing>
+      </w:r>
+    </w:p>
+    <w:p>
+      <w:pPr>
+        <w:tabs>
+          <w:tab w:val="left" w:pos="901"/>
+        </w:tabs>
+        <w:spacing w:before="1"/>
+        <w:ind w:right="377"/>
+        <w:rPr>
+          <w:sz w:val="24"/>
+        </w:rPr>
+      </w:pPr>
+      <w:r>
+        <w:rPr>
+          <w:noProof/>
+          <w:sz w:val="24"/>
+        </w:rPr>
+        <w:lastRenderedPageBreak/>
+        <w:drawing>
+          <wp:inline distT="0" distB="0" distL="0" distR="0" wp14:anchorId="2B9BBC53" wp14:editId="3509D165">
+            <wp:extent cx="4725670" cy="5386705"/>
+            <wp:effectExtent l="0" t="0" r="0" b="4445"/>
+            <wp:docPr id="27" name="Picture 27"/>
+            <wp:cNvGraphicFramePr>
+              <a:graphicFrameLocks xmlns:a="http://schemas.openxmlformats.org/drawingml/2006/main" noChangeAspect="1"/>
+            </wp:cNvGraphicFramePr>
+            <a:graphic xmlns:a="http://schemas.openxmlformats.org/drawingml/2006/main">
+              <a:graphicData uri="http://schemas.openxmlformats.org/drawingml/2006/picture">
+                <pic:pic xmlns:pic="http://schemas.openxmlformats.org/drawingml/2006/picture">
+                  <pic:nvPicPr>
+                    <pic:cNvPr id="0" name="Picture 11"/>
+                    <pic:cNvPicPr>
+                      <a:picLocks noChangeAspect="1" noChangeArrowheads="1"/>
+                    </pic:cNvPicPr>
+                  </pic:nvPicPr>
+                  <pic:blipFill>
+                    <a:blip r:embed="rId19">
+                      <a:extLst>
+                        <a:ext uri="{28A0092B-C50C-407E-A947-70E740481C1C}">
+                          <a14:useLocalDpi xmlns:a14="http://schemas.microsoft.com/office/drawing/2010/main" val="0"/>
+                        </a:ext>
+                      </a:extLst>
+                    </a:blip>
+                    <a:srcRect/>
+                    <a:stretch>
+                      <a:fillRect/>
+                    </a:stretch>
+                  </pic:blipFill>
+                  <pic:spPr bwMode="auto">
+                    <a:xfrm>
+                      <a:off x="0" y="0"/>
+                      <a:ext cx="4725670" cy="5386705"/>
+                    </a:xfrm>
+                    <a:prstGeom prst="rect">
+                      <a:avLst/>
+                    </a:prstGeom>
+                    <a:noFill/>
+                    <a:ln>
+                      <a:noFill/>
+                    </a:ln>
+                  </pic:spPr>
+                </pic:pic>
+              </a:graphicData>
+            </a:graphic>
+          </wp:inline>
+        </w:drawing>
+      </w:r>
+    </w:p>
+    <w:p>
+      <w:pPr>
+        <w:tabs>
+          <w:tab w:val="left" w:pos="901"/>
+        </w:tabs>
+        <w:spacing w:before="1"/>
+        <w:ind w:right="377"/>
+        <w:rPr>
+          <w:sz w:val="24"/>
+        </w:rPr>
+      </w:pPr>
+    </w:p>
+    <w:p>
+      <w:pPr>
+        <w:tabs>
+          <w:tab w:val="left" w:pos="901"/>
+        </w:tabs>
+        <w:spacing w:before="1"/>
+        <w:ind w:right="377"/>
+        <w:jc w:val="center"/>
+        <w:rPr>
           <w:sz w:val="24"/>
         </w:rPr>
       </w:pPr>
@@ -5884,15 +6824,7 @@
           <w:bCs/>
           <w:sz w:val="24"/>
         </w:rPr>
-        <w:t>W</w:t>
-      </w:r>
-      <w:r>
-        <w:rPr>
-          <w:b/>
-          <w:bCs/>
-          <w:sz w:val="24"/>
-        </w:rPr>
-        <w:t>hat's</w:t>
+        <w:t>What's</w:t>
       </w:r>
       <w:r>
         <w:rPr>
@@ -5952,7 +6884,7 @@
           <w:tab w:val="left" w:pos="901"/>
         </w:tabs>
         <w:spacing w:before="1"/>
-        <w:ind w:left="539"/>
+        <w:jc w:val="both"/>
         <w:rPr>
           <w:b/>
           <w:bCs/>
@@ -5967,6 +6899,7 @@
         </w:tabs>
         <w:spacing w:before="1"/>
         <w:ind w:right="377"/>
+        <w:jc w:val="both"/>
         <w:rPr>
           <w:sz w:val="24"/>
         </w:rPr>
@@ -6104,6 +7037,136 @@
     <w:p>
       <w:pPr>
         <w:pStyle w:val="ListParagraph"/>
+        <w:numPr>
+          <w:ilvl w:val="0"/>
+          <w:numId w:val="14"/>
+        </w:numPr>
+        <w:tabs>
+          <w:tab w:val="left" w:pos="901"/>
+        </w:tabs>
+        <w:spacing w:before="1"/>
+        <w:ind w:right="377"/>
+        <w:rPr>
+          <w:sz w:val="24"/>
+        </w:rPr>
+      </w:pPr>
+      <w:r>
+        <w:rPr>
+          <w:sz w:val="24"/>
+        </w:rPr>
+        <w:t xml:space="preserve">Class that provides </w:t>
+      </w:r>
+      <w:r>
+        <w:rPr>
+          <w:sz w:val="24"/>
+        </w:rPr>
+        <w:t>attributes</w:t>
+      </w:r>
+      <w:r>
+        <w:rPr>
+          <w:sz w:val="24"/>
+        </w:rPr>
+        <w:t>/properties to another class is known as parent class. Parent class is also called a Base class or Super class.</w:t>
+      </w:r>
+    </w:p>
+    <w:p>
+      <w:pPr>
+        <w:pStyle w:val="ListParagraph"/>
+        <w:numPr>
+          <w:ilvl w:val="0"/>
+          <w:numId w:val="14"/>
+        </w:numPr>
+        <w:tabs>
+          <w:tab w:val="left" w:pos="901"/>
+        </w:tabs>
+        <w:spacing w:before="1"/>
+        <w:ind w:right="377"/>
+        <w:rPr>
+          <w:sz w:val="24"/>
+        </w:rPr>
+      </w:pPr>
+      <w:r>
+        <w:rPr>
+          <w:sz w:val="24"/>
+        </w:rPr>
+        <w:t xml:space="preserve">Class that receives </w:t>
+      </w:r>
+      <w:r>
+        <w:rPr>
+          <w:sz w:val="24"/>
+        </w:rPr>
+        <w:t>attribute</w:t>
+      </w:r>
+      <w:r>
+        <w:rPr>
+          <w:sz w:val="24"/>
+        </w:rPr>
+        <w:t>s/properties from another class is known as child class.</w:t>
+      </w:r>
+      <w:r>
+        <w:rPr>
+          <w:sz w:val="24"/>
+        </w:rPr>
+        <w:t xml:space="preserve"> C</w:t>
+      </w:r>
+      <w:r>
+        <w:rPr>
+          <w:sz w:val="24"/>
+        </w:rPr>
+        <w:t>hild class is also called a Sub class or Derived class.</w:t>
+      </w:r>
+    </w:p>
+    <w:p>
+      <w:pPr>
+        <w:pStyle w:val="ListParagraph"/>
+        <w:numPr>
+          <w:ilvl w:val="0"/>
+          <w:numId w:val="14"/>
+        </w:numPr>
+        <w:tabs>
+          <w:tab w:val="left" w:pos="901"/>
+        </w:tabs>
+        <w:spacing w:before="1"/>
+        <w:ind w:right="377"/>
+        <w:rPr>
+          <w:sz w:val="24"/>
+        </w:rPr>
+      </w:pPr>
+      <w:r>
+        <w:rPr>
+          <w:sz w:val="24"/>
+        </w:rPr>
+        <w:t>Important: In inheritance</w:t>
+      </w:r>
+      <w:r>
+        <w:rPr>
+          <w:sz w:val="24"/>
+        </w:rPr>
+        <w:t>, a</w:t>
+      </w:r>
+      <w:r>
+        <w:rPr>
+          <w:sz w:val="24"/>
+        </w:rPr>
+        <w:t xml:space="preserve"> parent class never obtains features from its child class.</w:t>
+      </w:r>
+    </w:p>
+    <w:p>
+      <w:pPr>
+        <w:tabs>
+          <w:tab w:val="left" w:pos="901"/>
+        </w:tabs>
+        <w:spacing w:before="1"/>
+        <w:rPr>
+          <w:b/>
+          <w:bCs/>
+          <w:sz w:val="24"/>
+        </w:rPr>
+      </w:pPr>
+    </w:p>
+    <w:p>
+      <w:pPr>
+        <w:pStyle w:val="ListParagraph"/>
         <w:tabs>
           <w:tab w:val="left" w:pos="901"/>
         </w:tabs>
@@ -6119,6 +7182,7 @@
         <w:rPr>
           <w:noProof/>
         </w:rPr>
+        <w:lastRenderedPageBreak/>
         <w:drawing>
           <wp:inline distT="0" distB="0" distL="0" distR="0" wp14:anchorId="47FDBD47" wp14:editId="09D338C2">
             <wp:extent cx="4782820" cy="4782820"/>
@@ -6137,7 +7201,7 @@
                     </pic:cNvPicPr>
                   </pic:nvPicPr>
                   <pic:blipFill>
-                    <a:blip r:embed="rId15">
+                    <a:blip r:embed="rId20">
                       <a:extLst>
                         <a:ext uri="{28A0092B-C50C-407E-A947-70E740481C1C}">
                           <a14:useLocalDpi xmlns:a14="http://schemas.microsoft.com/office/drawing/2010/main" val="0"/>
@@ -6186,78 +7250,53 @@
     </w:p>
     <w:p>
       <w:pPr>
-        <w:pStyle w:val="ListParagraph"/>
-        <w:numPr>
-          <w:ilvl w:val="0"/>
-          <w:numId w:val="14"/>
-        </w:numPr>
         <w:tabs>
           <w:tab w:val="left" w:pos="901"/>
         </w:tabs>
         <w:spacing w:before="1"/>
         <w:ind w:right="377"/>
         <w:rPr>
-          <w:sz w:val="24"/>
-        </w:rPr>
-      </w:pPr>
-      <w:r>
-        <w:rPr>
-          <w:sz w:val="24"/>
-        </w:rPr>
-        <w:t>Class that provides features/properties to another class is known as parent class. Parent class is also called a Base class or Super class.</w:t>
-      </w:r>
-    </w:p>
-    <w:p>
-      <w:pPr>
-        <w:pStyle w:val="ListParagraph"/>
-        <w:numPr>
-          <w:ilvl w:val="0"/>
-          <w:numId w:val="14"/>
-        </w:numPr>
+          <w:b/>
+          <w:bCs/>
+          <w:sz w:val="24"/>
+        </w:rPr>
+      </w:pPr>
+    </w:p>
+    <w:p>
+      <w:pPr>
         <w:tabs>
           <w:tab w:val="left" w:pos="901"/>
         </w:tabs>
         <w:spacing w:before="1"/>
         <w:ind w:right="377"/>
         <w:rPr>
-          <w:sz w:val="24"/>
-        </w:rPr>
-      </w:pPr>
-      <w:r>
-        <w:rPr>
-          <w:sz w:val="24"/>
-        </w:rPr>
-        <w:t>Class that receives features/properties from another class is known as child class. child class is also called ad Sub class or Derived class.</w:t>
-      </w:r>
-    </w:p>
-    <w:p>
-      <w:pPr>
-        <w:pStyle w:val="ListParagraph"/>
-        <w:numPr>
-          <w:ilvl w:val="0"/>
-          <w:numId w:val="14"/>
-        </w:numPr>
+          <w:b/>
+          <w:bCs/>
+          <w:sz w:val="24"/>
+        </w:rPr>
+      </w:pPr>
+      <w:r>
+        <w:rPr>
+          <w:b/>
+          <w:bCs/>
+          <w:sz w:val="24"/>
+        </w:rPr>
+        <w:t>Inheritance Types:</w:t>
+      </w:r>
+    </w:p>
+    <w:p>
+      <w:pPr>
         <w:tabs>
           <w:tab w:val="left" w:pos="901"/>
         </w:tabs>
         <w:spacing w:before="1"/>
         <w:ind w:right="377"/>
         <w:rPr>
-          <w:sz w:val="24"/>
-        </w:rPr>
-      </w:pPr>
-      <w:r>
-        <w:rPr>
-          <w:sz w:val="24"/>
-        </w:rPr>
-        <w:t>I</w:t>
-      </w:r>
-      <w:r>
-        <w:rPr>
-          <w:sz w:val="24"/>
-        </w:rPr>
-        <w:t>mportant: In inheritance parent class never obtains features from its child class.</w:t>
-      </w:r>
+          <w:b/>
+          <w:bCs/>
+          <w:sz w:val="24"/>
+        </w:rPr>
+      </w:pPr>
     </w:p>
     <w:p>
       <w:pPr>
@@ -6270,42 +7309,6 @@
           <w:sz w:val="24"/>
         </w:rPr>
       </w:pPr>
-    </w:p>
-    <w:p>
-      <w:pPr>
-        <w:tabs>
-          <w:tab w:val="left" w:pos="901"/>
-        </w:tabs>
-        <w:spacing w:before="1"/>
-        <w:ind w:right="377"/>
-        <w:rPr>
-          <w:sz w:val="24"/>
-        </w:rPr>
-      </w:pPr>
-      <w:r>
-        <w:rPr>
-          <w:sz w:val="24"/>
-        </w:rPr>
-        <w:t>Inheritance Types</w:t>
-      </w:r>
-      <w:r>
-        <w:rPr>
-          <w:sz w:val="24"/>
-        </w:rPr>
-        <w:t>:</w:t>
-      </w:r>
-    </w:p>
-    <w:p>
-      <w:pPr>
-        <w:tabs>
-          <w:tab w:val="left" w:pos="901"/>
-        </w:tabs>
-        <w:spacing w:before="1"/>
-        <w:ind w:right="377"/>
-        <w:rPr>
-          <w:sz w:val="24"/>
-        </w:rPr>
-      </w:pPr>
       <w:r>
         <w:rPr>
           <w:sz w:val="24"/>
@@ -6320,12 +7323,13 @@
       </w:r>
       <w:r>
         <w:rPr>
+          <w:noProof/>
           <w:sz w:val="24"/>
         </w:rPr>
         <w:drawing>
-          <wp:inline distT="0" distB="0" distL="0" distR="0" wp14:anchorId="7FD4DE17" wp14:editId="62046F47">
-            <wp:extent cx="3856990" cy="1186180"/>
-            <wp:effectExtent l="0" t="0" r="0" b="0"/>
+          <wp:inline distT="0" distB="0" distL="0" distR="0" wp14:anchorId="7FD4DE17" wp14:editId="1051EC94">
+            <wp:extent cx="4065564" cy="1250325"/>
+            <wp:effectExtent l="0" t="0" r="0" b="6985"/>
             <wp:docPr id="38" name="Picture 38" descr="Diagram, timeline&#10;&#10;Description automatically generated"/>
             <wp:cNvGraphicFramePr>
               <a:graphicFrameLocks xmlns:a="http://schemas.openxmlformats.org/drawingml/2006/main" noChangeAspect="1"/>
@@ -6340,7 +7344,7 @@
                     </pic:cNvPicPr>
                   </pic:nvPicPr>
                   <pic:blipFill>
-                    <a:blip r:embed="rId16">
+                    <a:blip r:embed="rId21">
                       <a:extLst>
                         <a:ext uri="{28A0092B-C50C-407E-A947-70E740481C1C}">
                           <a14:useLocalDpi xmlns:a14="http://schemas.microsoft.com/office/drawing/2010/main" val="0"/>
@@ -6355,7 +7359,7 @@
                   <pic:spPr bwMode="auto">
                     <a:xfrm>
                       <a:off x="0" y="0"/>
-                      <a:ext cx="3856990" cy="1186180"/>
+                      <a:ext cx="4080896" cy="1255040"/>
                     </a:xfrm>
                     <a:prstGeom prst="rect">
                       <a:avLst/>
@@ -6395,15 +7399,6 @@
           <w:sz w:val="24"/>
         </w:rPr>
       </w:pPr>
-      <w:r>
-        <w:rPr>
-          <w:b/>
-          <w:bCs/>
-          <w:sz w:val="24"/>
-        </w:rPr>
-        <w:lastRenderedPageBreak/>
-        <w:t>Single Inheritance</w:t>
-      </w:r>
     </w:p>
     <w:p>
       <w:pPr>
@@ -6416,6 +7411,14 @@
           <w:sz w:val="24"/>
         </w:rPr>
       </w:pPr>
+      <w:r>
+        <w:rPr>
+          <w:b/>
+          <w:bCs/>
+          <w:sz w:val="24"/>
+        </w:rPr>
+        <w:t>Single Inheritance</w:t>
+      </w:r>
     </w:p>
     <w:p>
       <w:pPr>
@@ -6428,12 +7431,25 @@
           <w:sz w:val="24"/>
         </w:rPr>
       </w:pPr>
-      <w:r>
-        <w:rPr>
+    </w:p>
+    <w:p>
+      <w:pPr>
+        <w:tabs>
+          <w:tab w:val="left" w:pos="901"/>
+        </w:tabs>
+        <w:spacing w:before="1"/>
+        <w:ind w:right="377"/>
+        <w:rPr>
+          <w:sz w:val="24"/>
+        </w:rPr>
+      </w:pPr>
+      <w:r>
+        <w:rPr>
+          <w:noProof/>
           <w:sz w:val="24"/>
         </w:rPr>
         <w:drawing>
-          <wp:inline distT="0" distB="0" distL="0" distR="0" wp14:anchorId="165689B1" wp14:editId="19768BA4">
+          <wp:inline distT="0" distB="0" distL="0" distR="0" wp14:anchorId="165689B1" wp14:editId="4F40FD7C">
             <wp:extent cx="1503045" cy="1285875"/>
             <wp:effectExtent l="0" t="0" r="1905" b="9525"/>
             <wp:docPr id="34" name="Picture 34" descr="Diagram&#10;&#10;Description automatically generated"/>
@@ -6450,7 +7466,7 @@
                     </pic:cNvPicPr>
                   </pic:nvPicPr>
                   <pic:blipFill>
-                    <a:blip r:embed="rId17">
+                    <a:blip r:embed="rId22">
                       <a:extLst>
                         <a:ext uri="{28A0092B-C50C-407E-A947-70E740481C1C}">
                           <a14:useLocalDpi xmlns:a14="http://schemas.microsoft.com/office/drawing/2010/main" val="0"/>
@@ -6493,54 +7509,6 @@
           <w:sz w:val="24"/>
         </w:rPr>
       </w:pPr>
-      <w:r>
-        <w:rPr>
-          <w:sz w:val="24"/>
-        </w:rPr>
-        <w:t xml:space="preserve">The </w:t>
-      </w:r>
-      <w:r>
-        <w:rPr>
-          <w:sz w:val="24"/>
-        </w:rPr>
-        <w:t>child class inherit</w:t>
-      </w:r>
-      <w:r>
-        <w:rPr>
-          <w:sz w:val="24"/>
-        </w:rPr>
-        <w:t xml:space="preserve">s </w:t>
-      </w:r>
-      <w:r>
-        <w:rPr>
-          <w:sz w:val="24"/>
-        </w:rPr>
-        <w:t xml:space="preserve">properties and </w:t>
-      </w:r>
-      <w:r>
-        <w:rPr>
-          <w:sz w:val="24"/>
-        </w:rPr>
-        <w:t>behaviour</w:t>
-      </w:r>
-      <w:r>
-        <w:rPr>
-          <w:sz w:val="24"/>
-        </w:rPr>
-        <w:t xml:space="preserve"> from single super class</w:t>
-      </w:r>
-      <w:r>
-        <w:rPr>
-          <w:sz w:val="24"/>
-        </w:rPr>
-        <w:t xml:space="preserve"> </w:t>
-      </w:r>
-      <w:r>
-        <w:rPr>
-          <w:sz w:val="24"/>
-        </w:rPr>
-        <w:t>(parent class).</w:t>
-      </w:r>
     </w:p>
     <w:p>
       <w:pPr>
@@ -6553,6 +7521,42 @@
           <w:sz w:val="24"/>
         </w:rPr>
       </w:pPr>
+      <w:r>
+        <w:rPr>
+          <w:sz w:val="24"/>
+        </w:rPr>
+        <w:t xml:space="preserve">The </w:t>
+      </w:r>
+      <w:r>
+        <w:rPr>
+          <w:sz w:val="24"/>
+        </w:rPr>
+        <w:t>child class inherit</w:t>
+      </w:r>
+      <w:r>
+        <w:rPr>
+          <w:sz w:val="24"/>
+        </w:rPr>
+        <w:t xml:space="preserve">s </w:t>
+      </w:r>
+      <w:r>
+        <w:rPr>
+          <w:sz w:val="24"/>
+        </w:rPr>
+        <w:t>properties and behaviour from single super class</w:t>
+      </w:r>
+      <w:r>
+        <w:rPr>
+          <w:sz w:val="24"/>
+        </w:rPr>
+        <w:t xml:space="preserve"> </w:t>
+      </w:r>
+      <w:r>
+        <w:rPr>
+          <w:sz w:val="24"/>
+        </w:rPr>
+        <w:t>(parent class).</w:t>
+      </w:r>
     </w:p>
     <w:p>
       <w:pPr>
@@ -6565,15 +7569,29 @@
           <w:sz w:val="24"/>
         </w:rPr>
       </w:pPr>
-      <w:r>
-        <w:rPr>
-          <w:sz w:val="24"/>
-        </w:rPr>
+    </w:p>
+    <w:p>
+      <w:pPr>
+        <w:tabs>
+          <w:tab w:val="left" w:pos="901"/>
+        </w:tabs>
+        <w:spacing w:before="1"/>
+        <w:ind w:right="377"/>
+        <w:rPr>
+          <w:sz w:val="24"/>
+        </w:rPr>
+      </w:pPr>
+      <w:r>
+        <w:rPr>
+          <w:noProof/>
+          <w:sz w:val="24"/>
+        </w:rPr>
+        <w:lastRenderedPageBreak/>
         <w:drawing>
-          <wp:inline distT="0" distB="0" distL="0" distR="0" wp14:anchorId="707818A2" wp14:editId="6EAC5C4D">
-            <wp:extent cx="4001770" cy="3150870"/>
-            <wp:effectExtent l="0" t="0" r="0" b="0"/>
-            <wp:docPr id="32" name="Picture 32" descr="Text&#10;&#10;Description automatically generated"/>
+          <wp:inline distT="0" distB="0" distL="0" distR="0" wp14:anchorId="2C56205F" wp14:editId="0DF10DB6">
+            <wp:extent cx="2626360" cy="2424430"/>
+            <wp:effectExtent l="0" t="0" r="2540" b="0"/>
+            <wp:docPr id="2" name="Picture 2"/>
             <wp:cNvGraphicFramePr>
               <a:graphicFrameLocks xmlns:a="http://schemas.openxmlformats.org/drawingml/2006/main" noChangeAspect="1"/>
             </wp:cNvGraphicFramePr>
@@ -6581,13 +7599,13 @@
               <a:graphicData uri="http://schemas.openxmlformats.org/drawingml/2006/picture">
                 <pic:pic xmlns:pic="http://schemas.openxmlformats.org/drawingml/2006/picture">
                   <pic:nvPicPr>
-                    <pic:cNvPr id="32" name="Picture 32" descr="Text&#10;&#10;Description automatically generated"/>
+                    <pic:cNvPr id="0" name="Picture 1"/>
                     <pic:cNvPicPr>
                       <a:picLocks noChangeAspect="1" noChangeArrowheads="1"/>
                     </pic:cNvPicPr>
                   </pic:nvPicPr>
                   <pic:blipFill>
-                    <a:blip r:embed="rId18">
+                    <a:blip r:embed="rId23">
                       <a:extLst>
                         <a:ext uri="{28A0092B-C50C-407E-A947-70E740481C1C}">
                           <a14:useLocalDpi xmlns:a14="http://schemas.microsoft.com/office/drawing/2010/main" val="0"/>
@@ -6602,7 +7620,7 @@
                   <pic:spPr bwMode="auto">
                     <a:xfrm>
                       <a:off x="0" y="0"/>
-                      <a:ext cx="4001770" cy="3150870"/>
+                      <a:ext cx="2626360" cy="2424430"/>
                     </a:xfrm>
                     <a:prstGeom prst="rect">
                       <a:avLst/>
@@ -6638,15 +7656,16 @@
         </w:tabs>
         <w:spacing w:before="1"/>
         <w:ind w:right="377"/>
-        <w:rPr>
-          <w:sz w:val="24"/>
-        </w:rPr>
-      </w:pPr>
-      <w:r>
-        <w:rPr>
-          <w:sz w:val="24"/>
-        </w:rPr>
-        <w:t>In this example Super class is Animal and Sub class is Dog. We create a class called Animal and create a method ‘</w:t>
+        <w:jc w:val="both"/>
+        <w:rPr>
+          <w:sz w:val="24"/>
+        </w:rPr>
+      </w:pPr>
+      <w:r>
+        <w:rPr>
+          <w:sz w:val="24"/>
+        </w:rPr>
+        <w:t xml:space="preserve">Super class is Animal and Sub class is Dog. We create a class called Animal and create a method </w:t>
       </w:r>
       <w:proofErr w:type="gramStart"/>
       <w:r>
@@ -6660,21 +7679,33 @@
         <w:rPr>
           <w:sz w:val="24"/>
         </w:rPr>
-        <w:t xml:space="preserve">)’.Think you want to display special features of a dog. </w:t>
+        <w:t>).</w:t>
+      </w:r>
+      <w:r>
+        <w:rPr>
+          <w:sz w:val="24"/>
+        </w:rPr>
+        <w:t xml:space="preserve"> If </w:t>
+      </w:r>
+      <w:r>
+        <w:rPr>
+          <w:sz w:val="24"/>
+        </w:rPr>
+        <w:t xml:space="preserve">you add changes to Animal </w:t>
       </w:r>
       <w:proofErr w:type="gramStart"/>
       <w:r>
         <w:rPr>
           <w:sz w:val="24"/>
         </w:rPr>
-        <w:t>So</w:t>
+        <w:t>class</w:t>
       </w:r>
       <w:proofErr w:type="gramEnd"/>
       <w:r>
         <w:rPr>
           <w:sz w:val="24"/>
         </w:rPr>
-        <w:t xml:space="preserve"> if you add those changes to Animal class it should affect whole code.</w:t>
+        <w:t xml:space="preserve"> it should affect whole code.</w:t>
       </w:r>
       <w:r>
         <w:rPr>
@@ -6682,31 +7713,23 @@
         </w:rPr>
         <w:t xml:space="preserve"> </w:t>
       </w:r>
-      <w:proofErr w:type="gramStart"/>
-      <w:r>
-        <w:rPr>
-          <w:sz w:val="24"/>
-        </w:rPr>
-        <w:t>So</w:t>
-      </w:r>
-      <w:proofErr w:type="gramEnd"/>
-      <w:r>
-        <w:rPr>
-          <w:sz w:val="24"/>
-        </w:rPr>
-        <w:t xml:space="preserve"> in that case we can use inheritance.</w:t>
-      </w:r>
-      <w:r>
-        <w:rPr>
-          <w:sz w:val="24"/>
-        </w:rPr>
-        <w:t xml:space="preserve"> </w:t>
-      </w:r>
-      <w:r>
-        <w:rPr>
-          <w:sz w:val="24"/>
-        </w:rPr>
-        <w:t xml:space="preserve">We create a Dog class which extends from Animal class. Dog class contain all the properties of Animal class. </w:t>
+      <w:r>
+        <w:rPr>
+          <w:sz w:val="24"/>
+        </w:rPr>
+        <w:t>We create a Dog class which extends from Animal class. Dog class contain</w:t>
+      </w:r>
+      <w:r>
+        <w:rPr>
+          <w:sz w:val="24"/>
+        </w:rPr>
+        <w:t>s</w:t>
+      </w:r>
+      <w:r>
+        <w:rPr>
+          <w:sz w:val="24"/>
+        </w:rPr>
+        <w:t xml:space="preserve"> all the properties of Animal class. </w:t>
       </w:r>
       <w:proofErr w:type="gramStart"/>
       <w:r>
@@ -6737,17 +7760,11 @@
         <w:spacing w:before="1"/>
         <w:ind w:right="377"/>
         <w:rPr>
-          <w:sz w:val="24"/>
-        </w:rPr>
-      </w:pPr>
-      <w:r>
-        <w:rPr>
           <w:i/>
           <w:iCs/>
           <w:sz w:val="24"/>
         </w:rPr>
-        <w:t>Extends keyword use to indicates that child class is inherited by super class.</w:t>
-      </w:r>
+      </w:pPr>
     </w:p>
     <w:p>
       <w:pPr>
@@ -6760,12 +7777,6 @@
           <w:sz w:val="24"/>
         </w:rPr>
       </w:pPr>
-      <w:r>
-        <w:rPr>
-          <w:sz w:val="24"/>
-        </w:rPr>
-        <w:t>Output</w:t>
-      </w:r>
     </w:p>
     <w:p>
       <w:pPr>
@@ -6780,9 +7791,11 @@
       </w:pPr>
       <w:r>
         <w:rPr>
-          <w:sz w:val="24"/>
-        </w:rPr>
-        <w:t>They Eat….</w:t>
+          <w:b/>
+          <w:bCs/>
+          <w:sz w:val="24"/>
+        </w:rPr>
+        <w:t>Multilevel Inheritance</w:t>
       </w:r>
     </w:p>
     <w:p>
@@ -6796,12 +7809,6 @@
           <w:sz w:val="24"/>
         </w:rPr>
       </w:pPr>
-      <w:r>
-        <w:rPr>
-          <w:sz w:val="24"/>
-        </w:rPr>
-        <w:t>Dog is Barking…</w:t>
-      </w:r>
     </w:p>
     <w:p>
       <w:pPr>
@@ -6814,52 +7821,9 @@
           <w:sz w:val="24"/>
         </w:rPr>
       </w:pPr>
-    </w:p>
-    <w:p>
-      <w:pPr>
-        <w:tabs>
-          <w:tab w:val="left" w:pos="901"/>
-        </w:tabs>
-        <w:spacing w:before="1"/>
-        <w:ind w:right="377"/>
-        <w:rPr>
-          <w:sz w:val="24"/>
-        </w:rPr>
-      </w:pPr>
-      <w:r>
-        <w:rPr>
-          <w:b/>
-          <w:bCs/>
-          <w:sz w:val="24"/>
-        </w:rPr>
-        <w:t>2.Multilevel Inheritance</w:t>
-      </w:r>
-    </w:p>
-    <w:p>
-      <w:pPr>
-        <w:tabs>
-          <w:tab w:val="left" w:pos="901"/>
-        </w:tabs>
-        <w:spacing w:before="1"/>
-        <w:ind w:right="377"/>
-        <w:rPr>
-          <w:sz w:val="24"/>
-        </w:rPr>
-      </w:pPr>
-    </w:p>
-    <w:p>
-      <w:pPr>
-        <w:tabs>
-          <w:tab w:val="left" w:pos="901"/>
-        </w:tabs>
-        <w:spacing w:before="1"/>
-        <w:ind w:right="377"/>
-        <w:rPr>
-          <w:sz w:val="24"/>
-        </w:rPr>
-      </w:pPr>
-      <w:r>
-        <w:rPr>
+      <w:r>
+        <w:rPr>
+          <w:noProof/>
           <w:sz w:val="24"/>
         </w:rPr>
         <w:drawing>
@@ -6880,7 +7844,7 @@
                     </pic:cNvPicPr>
                   </pic:nvPicPr>
                   <pic:blipFill>
-                    <a:blip r:embed="rId19">
+                    <a:blip r:embed="rId24">
                       <a:extLst>
                         <a:ext uri="{28A0092B-C50C-407E-A947-70E740481C1C}">
                           <a14:useLocalDpi xmlns:a14="http://schemas.microsoft.com/office/drawing/2010/main" val="0"/>
@@ -6923,30 +7887,6 @@
           <w:sz w:val="24"/>
         </w:rPr>
       </w:pPr>
-      <w:r>
-        <w:rPr>
-          <w:sz w:val="24"/>
-        </w:rPr>
-        <w:t>C</w:t>
-      </w:r>
-      <w:r>
-        <w:rPr>
-          <w:sz w:val="24"/>
-        </w:rPr>
-        <w:t>lass</w:t>
-      </w:r>
-      <w:r>
-        <w:rPr>
-          <w:sz w:val="24"/>
-        </w:rPr>
-        <w:t>es</w:t>
-      </w:r>
-      <w:r>
-        <w:rPr>
-          <w:sz w:val="24"/>
-        </w:rPr>
-        <w:t xml:space="preserve"> having more than one Super class at different levels are known as Multilevel Inheritance.</w:t>
-      </w:r>
     </w:p>
     <w:p>
       <w:pPr>
@@ -6955,22 +7895,34 @@
         </w:tabs>
         <w:spacing w:before="1"/>
         <w:ind w:right="377"/>
-        <w:rPr>
-          <w:sz w:val="24"/>
-        </w:rPr>
-      </w:pPr>
-      <w:r>
-        <w:rPr>
-          <w:sz w:val="24"/>
-        </w:rPr>
-        <w:t xml:space="preserve">Here, Child1 class inherits the properties of parent class. Child11 class inherits the properties </w:t>
-      </w:r>
-      <w:r>
-        <w:rPr>
-          <w:sz w:val="24"/>
-        </w:rPr>
-        <w:lastRenderedPageBreak/>
-        <w:t>of Child1 class. For Child11 class, Child1 class is a Super class. Child11 class implicitly inherits features of both Child1 class and Parent class.</w:t>
+        <w:jc w:val="both"/>
+        <w:rPr>
+          <w:sz w:val="24"/>
+        </w:rPr>
+      </w:pPr>
+      <w:r>
+        <w:rPr>
+          <w:sz w:val="24"/>
+        </w:rPr>
+        <w:t>C</w:t>
+      </w:r>
+      <w:r>
+        <w:rPr>
+          <w:sz w:val="24"/>
+        </w:rPr>
+        <w:t>lass</w:t>
+      </w:r>
+      <w:r>
+        <w:rPr>
+          <w:sz w:val="24"/>
+        </w:rPr>
+        <w:t>es</w:t>
+      </w:r>
+      <w:r>
+        <w:rPr>
+          <w:sz w:val="24"/>
+        </w:rPr>
+        <w:t xml:space="preserve"> having more than one Super class at different levels are known as Multilevel Inheritance.</w:t>
       </w:r>
     </w:p>
     <w:p>
@@ -6980,10 +7932,29 @@
         </w:tabs>
         <w:spacing w:before="1"/>
         <w:ind w:right="377"/>
-        <w:rPr>
-          <w:sz w:val="24"/>
-        </w:rPr>
-      </w:pPr>
+        <w:jc w:val="both"/>
+        <w:rPr>
+          <w:sz w:val="24"/>
+        </w:rPr>
+      </w:pPr>
+      <w:r>
+        <w:rPr>
+          <w:sz w:val="24"/>
+        </w:rPr>
+        <w:t>Here, Child1 class inherits the properties of</w:t>
+      </w:r>
+      <w:r>
+        <w:rPr>
+          <w:sz w:val="24"/>
+        </w:rPr>
+        <w:t xml:space="preserve"> the</w:t>
+      </w:r>
+      <w:r>
+        <w:rPr>
+          <w:sz w:val="24"/>
+        </w:rPr>
+        <w:t> parent class. Child11 class inherits the properties of Child1 class. For Child11 class, Child1 class is a Super class. Child11 class implicitly inherits features of both Child1 class and Parent class.</w:t>
+      </w:r>
     </w:p>
     <w:p>
       <w:pPr>
@@ -6996,15 +7967,29 @@
           <w:sz w:val="24"/>
         </w:rPr>
       </w:pPr>
-      <w:r>
-        <w:rPr>
-          <w:sz w:val="24"/>
-        </w:rPr>
+    </w:p>
+    <w:p>
+      <w:pPr>
+        <w:tabs>
+          <w:tab w:val="left" w:pos="901"/>
+        </w:tabs>
+        <w:spacing w:before="1"/>
+        <w:ind w:right="377"/>
+        <w:rPr>
+          <w:sz w:val="24"/>
+        </w:rPr>
+      </w:pPr>
+      <w:r>
+        <w:rPr>
+          <w:noProof/>
+          <w:sz w:val="24"/>
+        </w:rPr>
+        <w:lastRenderedPageBreak/>
         <w:drawing>
-          <wp:inline distT="0" distB="0" distL="0" distR="0" wp14:anchorId="19ED6697" wp14:editId="61BCD772">
-            <wp:extent cx="5622290" cy="5649595"/>
-            <wp:effectExtent l="0" t="0" r="0" b="8255"/>
-            <wp:docPr id="28" name="Picture 28" descr="Text&#10;&#10;Description automatically generated"/>
+          <wp:inline distT="0" distB="0" distL="0" distR="0" wp14:anchorId="448B0D64" wp14:editId="2F1215DD">
+            <wp:extent cx="2742565" cy="3455582"/>
+            <wp:effectExtent l="0" t="0" r="635" b="0"/>
+            <wp:docPr id="7" name="Picture 7"/>
             <wp:cNvGraphicFramePr>
               <a:graphicFrameLocks xmlns:a="http://schemas.openxmlformats.org/drawingml/2006/main" noChangeAspect="1"/>
             </wp:cNvGraphicFramePr>
@@ -7012,28 +7997,26 @@
               <a:graphicData uri="http://schemas.openxmlformats.org/drawingml/2006/picture">
                 <pic:pic xmlns:pic="http://schemas.openxmlformats.org/drawingml/2006/picture">
                   <pic:nvPicPr>
-                    <pic:cNvPr id="28" name="Picture 28" descr="Text&#10;&#10;Description automatically generated"/>
+                    <pic:cNvPr id="0" name="Picture 3"/>
                     <pic:cNvPicPr>
                       <a:picLocks noChangeAspect="1" noChangeArrowheads="1"/>
                     </pic:cNvPicPr>
                   </pic:nvPicPr>
-                  <pic:blipFill>
-                    <a:blip r:embed="rId20">
+                  <pic:blipFill rotWithShape="1">
+                    <a:blip r:embed="rId25">
                       <a:extLst>
                         <a:ext uri="{28A0092B-C50C-407E-A947-70E740481C1C}">
                           <a14:useLocalDpi xmlns:a14="http://schemas.microsoft.com/office/drawing/2010/main" val="0"/>
                         </a:ext>
                       </a:extLst>
                     </a:blip>
-                    <a:srcRect/>
-                    <a:stretch>
-                      <a:fillRect/>
-                    </a:stretch>
+                    <a:srcRect l="770" b="3262"/>
+                    <a:stretch/>
                   </pic:blipFill>
                   <pic:spPr bwMode="auto">
                     <a:xfrm>
                       <a:off x="0" y="0"/>
-                      <a:ext cx="5622290" cy="5649595"/>
+                      <a:ext cx="2742890" cy="3455991"/>
                     </a:xfrm>
                     <a:prstGeom prst="rect">
                       <a:avLst/>
@@ -7042,6 +8025,11 @@
                     <a:ln>
                       <a:noFill/>
                     </a:ln>
+                    <a:extLst>
+                      <a:ext uri="{53640926-AAD7-44D8-BBD7-CCE9431645EC}">
+                        <a14:shadowObscured xmlns:a14="http://schemas.microsoft.com/office/drawing/2010/main"/>
+                      </a:ext>
+                    </a:extLst>
                   </pic:spPr>
                 </pic:pic>
               </a:graphicData>
@@ -7061,51 +8049,17 @@
           <w:sz w:val="24"/>
         </w:rPr>
       </w:pPr>
-      <w:proofErr w:type="spellStart"/>
-      <w:r>
-        <w:rPr>
-          <w:b/>
-          <w:bCs/>
-          <w:sz w:val="24"/>
-        </w:rPr>
-        <w:t>BabyDog</w:t>
-      </w:r>
-      <w:proofErr w:type="spellEnd"/>
-      <w:r>
-        <w:rPr>
-          <w:b/>
-          <w:bCs/>
-          <w:sz w:val="24"/>
-        </w:rPr>
-        <w:t xml:space="preserve"> d=new </w:t>
-      </w:r>
-      <w:proofErr w:type="spellStart"/>
-      <w:proofErr w:type="gramStart"/>
-      <w:r>
-        <w:rPr>
-          <w:b/>
-          <w:bCs/>
-          <w:sz w:val="24"/>
-        </w:rPr>
-        <w:t>BabyDog</w:t>
-      </w:r>
-      <w:proofErr w:type="spellEnd"/>
-      <w:r>
-        <w:rPr>
-          <w:b/>
-          <w:bCs/>
-          <w:sz w:val="24"/>
-        </w:rPr>
-        <w:t>(</w:t>
-      </w:r>
-      <w:proofErr w:type="gramEnd"/>
-      <w:r>
-        <w:rPr>
-          <w:b/>
-          <w:bCs/>
-          <w:sz w:val="24"/>
-        </w:rPr>
-        <w:t>);</w:t>
+      <w:r>
+        <w:rPr>
+          <w:sz w:val="24"/>
+        </w:rPr>
+        <w:t xml:space="preserve">Puppy </w:t>
+      </w:r>
+      <w:r>
+        <w:rPr>
+          <w:sz w:val="24"/>
+        </w:rPr>
+        <w:t>class can get all the properties in both Dog class and Animal class.</w:t>
       </w:r>
     </w:p>
     <w:p>
@@ -7119,20 +8073,6 @@
           <w:sz w:val="24"/>
         </w:rPr>
       </w:pPr>
-      <w:proofErr w:type="spellStart"/>
-      <w:r>
-        <w:rPr>
-          <w:sz w:val="24"/>
-        </w:rPr>
-        <w:t>BabyDog</w:t>
-      </w:r>
-      <w:proofErr w:type="spellEnd"/>
-      <w:r>
-        <w:rPr>
-          <w:sz w:val="24"/>
-        </w:rPr>
-        <w:t xml:space="preserve"> class can get all the properties in both Dog class and Animal class.</w:t>
-      </w:r>
     </w:p>
     <w:p>
       <w:pPr>
@@ -7145,12 +8085,6 @@
           <w:sz w:val="24"/>
         </w:rPr>
       </w:pPr>
-      <w:r>
-        <w:rPr>
-          <w:sz w:val="24"/>
-        </w:rPr>
-        <w:t>Output</w:t>
-      </w:r>
     </w:p>
     <w:p>
       <w:pPr>
@@ -7165,9 +8099,11 @@
       </w:pPr>
       <w:r>
         <w:rPr>
-          <w:sz w:val="24"/>
-        </w:rPr>
-        <w:t>They Eat….</w:t>
+          <w:b/>
+          <w:bCs/>
+          <w:sz w:val="24"/>
+        </w:rPr>
+        <w:t>Hierarchical Inheritance</w:t>
       </w:r>
     </w:p>
     <w:p>
@@ -7181,12 +8117,6 @@
           <w:sz w:val="24"/>
         </w:rPr>
       </w:pPr>
-      <w:r>
-        <w:rPr>
-          <w:sz w:val="24"/>
-        </w:rPr>
-        <w:t>Dog is Barking…</w:t>
-      </w:r>
     </w:p>
     <w:p>
       <w:pPr>
@@ -7201,68 +8131,7 @@
       </w:pPr>
       <w:r>
         <w:rPr>
-          <w:sz w:val="24"/>
-        </w:rPr>
-        <w:t>Baby Dog is Crying….</w:t>
-      </w:r>
-    </w:p>
-    <w:p>
-      <w:pPr>
-        <w:tabs>
-          <w:tab w:val="left" w:pos="901"/>
-        </w:tabs>
-        <w:spacing w:before="1"/>
-        <w:ind w:right="377"/>
-        <w:rPr>
-          <w:sz w:val="24"/>
-        </w:rPr>
-      </w:pPr>
-    </w:p>
-    <w:p>
-      <w:pPr>
-        <w:tabs>
-          <w:tab w:val="left" w:pos="901"/>
-        </w:tabs>
-        <w:spacing w:before="1"/>
-        <w:ind w:right="377"/>
-        <w:rPr>
-          <w:sz w:val="24"/>
-        </w:rPr>
-      </w:pPr>
-      <w:r>
-        <w:rPr>
-          <w:b/>
-          <w:bCs/>
-          <w:sz w:val="24"/>
-        </w:rPr>
-        <w:t>3.Hierarchical Inheritance</w:t>
-      </w:r>
-    </w:p>
-    <w:p>
-      <w:pPr>
-        <w:tabs>
-          <w:tab w:val="left" w:pos="901"/>
-        </w:tabs>
-        <w:spacing w:before="1"/>
-        <w:ind w:right="377"/>
-        <w:rPr>
-          <w:sz w:val="24"/>
-        </w:rPr>
-      </w:pPr>
-    </w:p>
-    <w:p>
-      <w:pPr>
-        <w:tabs>
-          <w:tab w:val="left" w:pos="901"/>
-        </w:tabs>
-        <w:spacing w:before="1"/>
-        <w:ind w:right="377"/>
-        <w:rPr>
-          <w:sz w:val="24"/>
-        </w:rPr>
-      </w:pPr>
-      <w:r>
-        <w:rPr>
+          <w:noProof/>
           <w:sz w:val="24"/>
         </w:rPr>
         <w:drawing>
@@ -7283,7 +8152,7 @@
                     </pic:cNvPicPr>
                   </pic:nvPicPr>
                   <pic:blipFill>
-                    <a:blip r:embed="rId21">
+                    <a:blip r:embed="rId26">
                       <a:extLst>
                         <a:ext uri="{28A0092B-C50C-407E-A947-70E740481C1C}">
                           <a14:useLocalDpi xmlns:a14="http://schemas.microsoft.com/office/drawing/2010/main" val="0"/>
@@ -7342,21 +8211,103 @@
         <w:rPr>
           <w:sz w:val="24"/>
         </w:rPr>
-        <w:t xml:space="preserve">If super </w:t>
-      </w:r>
-      <w:proofErr w:type="gramStart"/>
-      <w:r>
-        <w:rPr>
-          <w:sz w:val="24"/>
-        </w:rPr>
-        <w:t>class(</w:t>
-      </w:r>
-      <w:proofErr w:type="gramEnd"/>
-      <w:r>
-        <w:rPr>
-          <w:sz w:val="24"/>
-        </w:rPr>
-        <w:t>parent class) have more than one sub classes(children class) such kind of inheritance are known as Hierarchical Inheritance.</w:t>
+        <w:t>If super class</w:t>
+      </w:r>
+      <w:r>
+        <w:rPr>
+          <w:sz w:val="24"/>
+        </w:rPr>
+        <w:t xml:space="preserve"> </w:t>
+      </w:r>
+      <w:r>
+        <w:rPr>
+          <w:sz w:val="24"/>
+        </w:rPr>
+        <w:t>(parent class) ha</w:t>
+      </w:r>
+      <w:r>
+        <w:rPr>
+          <w:sz w:val="24"/>
+        </w:rPr>
+        <w:t>s</w:t>
+      </w:r>
+      <w:r>
+        <w:rPr>
+          <w:sz w:val="24"/>
+        </w:rPr>
+        <w:t xml:space="preserve"> more than one sub class</w:t>
+      </w:r>
+      <w:r>
+        <w:rPr>
+          <w:sz w:val="24"/>
+        </w:rPr>
+        <w:t xml:space="preserve"> </w:t>
+      </w:r>
+      <w:r>
+        <w:rPr>
+          <w:sz w:val="24"/>
+        </w:rPr>
+        <w:t xml:space="preserve">(child class) </w:t>
+      </w:r>
+      <w:r>
+        <w:rPr>
+          <w:sz w:val="24"/>
+        </w:rPr>
+        <w:t xml:space="preserve">this is </w:t>
+      </w:r>
+      <w:r>
+        <w:rPr>
+          <w:sz w:val="24"/>
+        </w:rPr>
+        <w:t>known as Hierarchical Inheritance.</w:t>
+      </w:r>
+      <w:r>
+        <w:rPr>
+          <w:sz w:val="24"/>
+        </w:rPr>
+        <w:t xml:space="preserve"> </w:t>
+      </w:r>
+      <w:r>
+        <w:rPr>
+          <w:sz w:val="24"/>
+        </w:rPr>
+        <w:t>Both </w:t>
+      </w:r>
+      <w:r>
+        <w:rPr>
+          <w:sz w:val="24"/>
+        </w:rPr>
+        <w:t>Child1 class</w:t>
+      </w:r>
+      <w:r>
+        <w:rPr>
+          <w:sz w:val="24"/>
+        </w:rPr>
+        <w:t> and </w:t>
+      </w:r>
+      <w:r>
+        <w:rPr>
+          <w:sz w:val="24"/>
+        </w:rPr>
+        <w:t>Child2 class</w:t>
+      </w:r>
+      <w:r>
+        <w:rPr>
+          <w:sz w:val="24"/>
+        </w:rPr>
+        <w:t> are inheriting from </w:t>
+      </w:r>
+      <w:r>
+        <w:rPr>
+          <w:sz w:val="24"/>
+        </w:rPr>
+        <w:t>Parent class</w:t>
+      </w:r>
+      <w:r>
+        <w:rPr>
+          <w:sz w:val="24"/>
+        </w:rPr>
+        <w:t>.</w:t>
       </w:r>
     </w:p>
     <w:p>
@@ -7370,48 +8321,6 @@
           <w:sz w:val="24"/>
         </w:rPr>
       </w:pPr>
-      <w:r>
-        <w:rPr>
-          <w:sz w:val="24"/>
-        </w:rPr>
-        <w:t>Both </w:t>
-      </w:r>
-      <w:r>
-        <w:rPr>
-          <w:sz w:val="24"/>
-        </w:rPr>
-        <w:t>Child1 class</w:t>
-      </w:r>
-      <w:r>
-        <w:rPr>
-          <w:sz w:val="24"/>
-        </w:rPr>
-        <w:t> and </w:t>
-      </w:r>
-      <w:r>
-        <w:rPr>
-          <w:sz w:val="24"/>
-        </w:rPr>
-        <w:t>Child2 class</w:t>
-      </w:r>
-      <w:r>
-        <w:rPr>
-          <w:sz w:val="24"/>
-        </w:rPr>
-        <w:t> are inheriting from </w:t>
-      </w:r>
-      <w:r>
-        <w:rPr>
-          <w:sz w:val="24"/>
-        </w:rPr>
-        <w:t>Parent class</w:t>
-      </w:r>
-      <w:r>
-        <w:rPr>
-          <w:sz w:val="24"/>
-        </w:rPr>
-        <w:t>.</w:t>
-      </w:r>
     </w:p>
     <w:p>
       <w:pPr>
@@ -7424,28 +8333,16 @@
           <w:sz w:val="24"/>
         </w:rPr>
       </w:pPr>
-    </w:p>
-    <w:p>
-      <w:pPr>
-        <w:tabs>
-          <w:tab w:val="left" w:pos="901"/>
-        </w:tabs>
-        <w:spacing w:before="1"/>
-        <w:ind w:right="377"/>
-        <w:rPr>
-          <w:sz w:val="24"/>
-        </w:rPr>
-      </w:pPr>
-      <w:r>
-        <w:rPr>
-          <w:sz w:val="24"/>
-        </w:rPr>
-        <w:lastRenderedPageBreak/>
+      <w:r>
+        <w:rPr>
+          <w:noProof/>
+          <w:sz w:val="24"/>
+        </w:rPr>
         <w:drawing>
-          <wp:inline distT="0" distB="0" distL="0" distR="0" wp14:anchorId="400BABDA" wp14:editId="2B0EA5A0">
-            <wp:extent cx="6672580" cy="4997450"/>
+          <wp:inline distT="0" distB="0" distL="0" distR="0" wp14:anchorId="7B4EE920" wp14:editId="1E3F5957">
+            <wp:extent cx="2668905" cy="3263900"/>
             <wp:effectExtent l="0" t="0" r="0" b="0"/>
-            <wp:docPr id="24" name="Picture 24" descr="Text&#10;&#10;Description automatically generated"/>
+            <wp:docPr id="11" name="Picture 11"/>
             <wp:cNvGraphicFramePr>
               <a:graphicFrameLocks xmlns:a="http://schemas.openxmlformats.org/drawingml/2006/main" noChangeAspect="1"/>
             </wp:cNvGraphicFramePr>
@@ -7453,13 +8350,13 @@
               <a:graphicData uri="http://schemas.openxmlformats.org/drawingml/2006/picture">
                 <pic:pic xmlns:pic="http://schemas.openxmlformats.org/drawingml/2006/picture">
                   <pic:nvPicPr>
-                    <pic:cNvPr id="24" name="Picture 24" descr="Text&#10;&#10;Description automatically generated"/>
+                    <pic:cNvPr id="0" name="Picture 4"/>
                     <pic:cNvPicPr>
                       <a:picLocks noChangeAspect="1" noChangeArrowheads="1"/>
                     </pic:cNvPicPr>
                   </pic:nvPicPr>
                   <pic:blipFill>
-                    <a:blip r:embed="rId22">
+                    <a:blip r:embed="rId27">
                       <a:extLst>
                         <a:ext uri="{28A0092B-C50C-407E-A947-70E740481C1C}">
                           <a14:useLocalDpi xmlns:a14="http://schemas.microsoft.com/office/drawing/2010/main" val="0"/>
@@ -7474,7 +8371,7 @@
                   <pic:spPr bwMode="auto">
                     <a:xfrm>
                       <a:off x="0" y="0"/>
-                      <a:ext cx="6672580" cy="4997450"/>
+                      <a:ext cx="2668905" cy="3263900"/>
                     </a:xfrm>
                     <a:prstGeom prst="rect">
                       <a:avLst/>
@@ -7574,7 +8471,8 @@
           <w:bCs/>
           <w:sz w:val="24"/>
         </w:rPr>
-        <w:t>4.Hybrid Inheritance</w:t>
+        <w:lastRenderedPageBreak/>
+        <w:t>Hybrid Inheritance</w:t>
       </w:r>
     </w:p>
     <w:p>
@@ -7602,6 +8500,7 @@
       </w:pPr>
       <w:r>
         <w:rPr>
+          <w:noProof/>
           <w:sz w:val="24"/>
         </w:rPr>
         <w:drawing>
@@ -7622,7 +8521,7 @@
                     </pic:cNvPicPr>
                   </pic:nvPicPr>
                   <pic:blipFill>
-                    <a:blip r:embed="rId23">
+                    <a:blip r:embed="rId28">
                       <a:extLst>
                         <a:ext uri="{28A0092B-C50C-407E-A947-70E740481C1C}">
                           <a14:useLocalDpi xmlns:a14="http://schemas.microsoft.com/office/drawing/2010/main" val="0"/>
@@ -7721,15 +8620,7 @@
           <w:bCs/>
           <w:sz w:val="24"/>
         </w:rPr>
-        <w:t>I</w:t>
-      </w:r>
-      <w:r>
-        <w:rPr>
-          <w:b/>
-          <w:bCs/>
-          <w:sz w:val="24"/>
-        </w:rPr>
-        <w:t>f you had to make a program that could vote for the top three funniest people in the office, ho</w:t>
+        <w:t>If you had to make a program that could vote for the top three funniest people in the office, ho</w:t>
       </w:r>
       <w:r>
         <w:rPr>
@@ -7917,13 +8808,7 @@
     </w:p>
     <w:p>
       <w:r>
-        <w:t xml:space="preserve">• </w:t>
-      </w:r>
-      <w:r>
-        <w:t>L</w:t>
-      </w:r>
-      <w:r>
-        <w:t>ist of key requirements</w:t>
+        <w:t>• List of key requirements</w:t>
       </w:r>
     </w:p>
     <w:p>
@@ -7957,10 +8842,7 @@
         <w:contextualSpacing/>
       </w:pPr>
       <w:r>
-        <w:t xml:space="preserve">Search </w:t>
-      </w:r>
-      <w:r>
-        <w:t>list of employee</w:t>
+        <w:t>Search list of employee</w:t>
       </w:r>
       <w:r>
         <w:t>s</w:t>
@@ -8064,7 +8946,6 @@
         <w:contextualSpacing/>
       </w:pPr>
       <w:r>
-        <w:lastRenderedPageBreak/>
         <w:t xml:space="preserve">Database – store </w:t>
       </w:r>
       <w:r>
@@ -8224,19 +9105,7 @@
         <w:contextualSpacing/>
       </w:pPr>
       <w:r>
-        <w:t>Scalability – how many users can use an</w:t>
-      </w:r>
-      <w:r>
-        <w:t xml:space="preserve">d </w:t>
-      </w:r>
-      <w:r>
-        <w:t xml:space="preserve">access the </w:t>
-      </w:r>
-      <w:r>
-        <w:t>votin</w:t>
-      </w:r>
-      <w:r>
-        <w:t>g system</w:t>
+        <w:t>Scalability – how many users can use and access the voting system</w:t>
       </w:r>
     </w:p>
     <w:p>
@@ -8304,19 +9173,13 @@
         <w:contextualSpacing/>
       </w:pPr>
       <w:r>
-        <w:t xml:space="preserve">Security – protecting </w:t>
-      </w:r>
-      <w:r>
-        <w:t>user</w:t>
+        <w:t>Security – protecting user</w:t>
       </w:r>
       <w:r>
         <w:t>/subject</w:t>
       </w:r>
       <w:r>
-        <w:t xml:space="preserve"> </w:t>
-      </w:r>
-      <w:r>
-        <w:t>data, passwords, backups</w:t>
+        <w:t xml:space="preserve"> data, passwords, backups</w:t>
       </w:r>
     </w:p>
     <w:p>
@@ -8524,14 +9387,6 @@
           <w:sz w:val="24"/>
         </w:rPr>
       </w:pPr>
-      <w:r>
-        <w:rPr>
-          <w:b/>
-          <w:bCs/>
-          <w:sz w:val="24"/>
-        </w:rPr>
-        <w:t>Example:</w:t>
-      </w:r>
     </w:p>
     <w:p>
       <w:pPr>
@@ -8541,22 +9396,19 @@
         <w:spacing w:before="1"/>
         <w:ind w:right="377"/>
         <w:rPr>
-          <w:sz w:val="24"/>
-        </w:rPr>
-      </w:pPr>
-      <w:proofErr w:type="gramStart"/>
-      <w:r>
-        <w:rPr>
-          <w:sz w:val="24"/>
-        </w:rPr>
-        <w:t>print(</w:t>
-      </w:r>
-      <w:proofErr w:type="gramEnd"/>
-      <w:r>
-        <w:rPr>
-          <w:sz w:val="24"/>
-        </w:rPr>
-        <w:t>'Vote for the top 3 funniest people in the office!')</w:t>
+          <w:b/>
+          <w:bCs/>
+          <w:sz w:val="24"/>
+        </w:rPr>
+      </w:pPr>
+      <w:r>
+        <w:rPr>
+          <w:b/>
+          <w:bCs/>
+          <w:sz w:val="24"/>
+        </w:rPr>
+        <w:lastRenderedPageBreak/>
+        <w:t>Example:</w:t>
       </w:r>
     </w:p>
     <w:p>
@@ -8567,667 +9419,87 @@
         <w:spacing w:before="1"/>
         <w:ind w:right="377"/>
         <w:rPr>
-          <w:sz w:val="24"/>
-        </w:rPr>
-      </w:pPr>
-    </w:p>
-    <w:p>
-      <w:pPr>
-        <w:tabs>
-          <w:tab w:val="left" w:pos="901"/>
-        </w:tabs>
-        <w:spacing w:before="1"/>
-        <w:ind w:right="377"/>
-        <w:rPr>
-          <w:sz w:val="24"/>
-        </w:rPr>
-      </w:pPr>
-      <w:proofErr w:type="gramStart"/>
-      <w:r>
-        <w:rPr>
-          <w:sz w:val="24"/>
-        </w:rPr>
-        <w:t>print(</w:t>
-      </w:r>
-      <w:proofErr w:type="gramEnd"/>
-      <w:r>
-        <w:rPr>
-          <w:sz w:val="24"/>
-        </w:rPr>
-        <w:t>'Choose from this list of employees:')</w:t>
-      </w:r>
-    </w:p>
-    <w:p>
-      <w:pPr>
-        <w:tabs>
-          <w:tab w:val="left" w:pos="901"/>
-        </w:tabs>
-        <w:spacing w:before="1"/>
-        <w:ind w:right="377"/>
-        <w:rPr>
-          <w:sz w:val="24"/>
-        </w:rPr>
-      </w:pPr>
-      <w:proofErr w:type="spellStart"/>
-      <w:r>
-        <w:rPr>
-          <w:sz w:val="24"/>
-        </w:rPr>
-        <w:t>office_employees</w:t>
-      </w:r>
-      <w:proofErr w:type="spellEnd"/>
-      <w:r>
-        <w:rPr>
-          <w:sz w:val="24"/>
-        </w:rPr>
-        <w:t xml:space="preserve"> = {'Kara': 0, 'Liam': 0, 'Aiyana': 0, 'Joshua':</w:t>
-      </w:r>
-      <w:r>
-        <w:rPr>
-          <w:sz w:val="24"/>
-        </w:rPr>
-        <w:t xml:space="preserve"> </w:t>
-      </w:r>
-      <w:r>
-        <w:rPr>
-          <w:sz w:val="24"/>
-        </w:rPr>
-        <w:t>0}</w:t>
-      </w:r>
-    </w:p>
-    <w:p>
-      <w:pPr>
-        <w:tabs>
-          <w:tab w:val="left" w:pos="901"/>
-        </w:tabs>
-        <w:spacing w:before="1"/>
-        <w:ind w:right="377"/>
-        <w:rPr>
-          <w:sz w:val="24"/>
-        </w:rPr>
-      </w:pPr>
-    </w:p>
-    <w:p>
-      <w:pPr>
-        <w:tabs>
-          <w:tab w:val="left" w:pos="901"/>
-        </w:tabs>
-        <w:spacing w:before="1"/>
-        <w:ind w:right="377"/>
-        <w:rPr>
-          <w:sz w:val="24"/>
-        </w:rPr>
-      </w:pPr>
-      <w:r>
-        <w:rPr>
-          <w:sz w:val="24"/>
-        </w:rPr>
-        <w:t xml:space="preserve">k = </w:t>
-      </w:r>
-      <w:proofErr w:type="spellStart"/>
-      <w:r>
-        <w:rPr>
-          <w:sz w:val="24"/>
-        </w:rPr>
-        <w:t>office_</w:t>
-      </w:r>
-      <w:proofErr w:type="gramStart"/>
-      <w:r>
-        <w:rPr>
-          <w:sz w:val="24"/>
-        </w:rPr>
-        <w:t>employees.keys</w:t>
-      </w:r>
-      <w:proofErr w:type="spellEnd"/>
-      <w:proofErr w:type="gramEnd"/>
-      <w:r>
-        <w:rPr>
-          <w:sz w:val="24"/>
-        </w:rPr>
-        <w:t>()</w:t>
-      </w:r>
-    </w:p>
-    <w:p>
-      <w:pPr>
-        <w:tabs>
-          <w:tab w:val="left" w:pos="901"/>
-        </w:tabs>
-        <w:spacing w:before="1"/>
-        <w:ind w:right="377"/>
-        <w:rPr>
-          <w:sz w:val="24"/>
-        </w:rPr>
-      </w:pPr>
-      <w:r>
-        <w:rPr>
-          <w:sz w:val="24"/>
-        </w:rPr>
-        <w:t xml:space="preserve">for </w:t>
-      </w:r>
-      <w:proofErr w:type="spellStart"/>
-      <w:r>
-        <w:rPr>
-          <w:sz w:val="24"/>
-        </w:rPr>
-        <w:t>i</w:t>
-      </w:r>
-      <w:proofErr w:type="spellEnd"/>
-      <w:r>
-        <w:rPr>
-          <w:sz w:val="24"/>
-        </w:rPr>
-        <w:t xml:space="preserve"> in k:</w:t>
-      </w:r>
-    </w:p>
-    <w:p>
-      <w:pPr>
-        <w:tabs>
-          <w:tab w:val="left" w:pos="901"/>
-        </w:tabs>
-        <w:spacing w:before="1"/>
-        <w:ind w:right="377"/>
-        <w:rPr>
-          <w:sz w:val="24"/>
-        </w:rPr>
-      </w:pPr>
-      <w:r>
-        <w:rPr>
-          <w:sz w:val="24"/>
-        </w:rPr>
-        <w:tab/>
-        <w:t>print(</w:t>
-      </w:r>
-      <w:proofErr w:type="spellStart"/>
-      <w:r>
-        <w:rPr>
-          <w:sz w:val="24"/>
-        </w:rPr>
-        <w:t>i</w:t>
-      </w:r>
-      <w:proofErr w:type="spellEnd"/>
-      <w:r>
-        <w:rPr>
-          <w:sz w:val="24"/>
-        </w:rPr>
-        <w:t>)</w:t>
-      </w:r>
-    </w:p>
-    <w:p>
-      <w:pPr>
-        <w:tabs>
-          <w:tab w:val="left" w:pos="901"/>
-        </w:tabs>
-        <w:spacing w:before="1"/>
-        <w:ind w:right="377"/>
-        <w:rPr>
-          <w:sz w:val="24"/>
-        </w:rPr>
-      </w:pPr>
-    </w:p>
-    <w:p>
-      <w:pPr>
-        <w:tabs>
-          <w:tab w:val="left" w:pos="901"/>
-        </w:tabs>
-        <w:spacing w:before="1"/>
-        <w:ind w:right="377"/>
-        <w:rPr>
-          <w:sz w:val="24"/>
-        </w:rPr>
-      </w:pPr>
-      <w:r>
-        <w:rPr>
-          <w:sz w:val="24"/>
-        </w:rPr>
-        <w:t>count = 1</w:t>
-      </w:r>
-    </w:p>
-    <w:p>
-      <w:pPr>
-        <w:tabs>
-          <w:tab w:val="left" w:pos="901"/>
-        </w:tabs>
-        <w:spacing w:before="1"/>
-        <w:ind w:right="377"/>
-        <w:rPr>
-          <w:sz w:val="24"/>
-        </w:rPr>
-      </w:pPr>
-      <w:r>
-        <w:rPr>
-          <w:sz w:val="24"/>
-        </w:rPr>
-        <w:t>while count &lt; 4:</w:t>
-      </w:r>
-    </w:p>
-    <w:p>
-      <w:pPr>
-        <w:tabs>
-          <w:tab w:val="left" w:pos="901"/>
-        </w:tabs>
-        <w:spacing w:before="1"/>
-        <w:ind w:right="377"/>
-        <w:rPr>
-          <w:sz w:val="24"/>
-        </w:rPr>
-      </w:pPr>
-      <w:r>
-        <w:rPr>
-          <w:sz w:val="24"/>
-        </w:rPr>
-        <w:tab/>
-        <w:t xml:space="preserve">vote = </w:t>
-      </w:r>
-      <w:proofErr w:type="gramStart"/>
-      <w:r>
-        <w:rPr>
-          <w:sz w:val="24"/>
-        </w:rPr>
-        <w:t>input(</w:t>
-      </w:r>
-      <w:proofErr w:type="spellStart"/>
-      <w:proofErr w:type="gramEnd"/>
-      <w:r>
-        <w:rPr>
-          <w:sz w:val="24"/>
-        </w:rPr>
-        <w:t>f'Type</w:t>
-      </w:r>
-      <w:proofErr w:type="spellEnd"/>
-      <w:r>
-        <w:rPr>
-          <w:sz w:val="24"/>
-        </w:rPr>
-        <w:t xml:space="preserve"> the employee {count}\'s name to register your vote: ')</w:t>
-      </w:r>
-    </w:p>
-    <w:p>
-      <w:pPr>
-        <w:tabs>
-          <w:tab w:val="left" w:pos="901"/>
-        </w:tabs>
-        <w:spacing w:before="1"/>
-        <w:ind w:right="377"/>
-        <w:rPr>
-          <w:sz w:val="24"/>
-        </w:rPr>
-      </w:pPr>
-      <w:r>
-        <w:rPr>
-          <w:sz w:val="24"/>
-        </w:rPr>
-        <w:tab/>
-      </w:r>
-    </w:p>
-    <w:p>
-      <w:pPr>
-        <w:tabs>
-          <w:tab w:val="left" w:pos="901"/>
-        </w:tabs>
-        <w:spacing w:before="1"/>
-        <w:ind w:right="377"/>
-        <w:rPr>
-          <w:sz w:val="24"/>
-        </w:rPr>
-      </w:pPr>
-      <w:r>
-        <w:rPr>
-          <w:sz w:val="24"/>
-        </w:rPr>
-        <w:tab/>
-        <w:t>if vote == 'Kara':</w:t>
-      </w:r>
-    </w:p>
-    <w:p>
-      <w:pPr>
-        <w:tabs>
-          <w:tab w:val="left" w:pos="901"/>
-        </w:tabs>
-        <w:spacing w:before="1"/>
-        <w:ind w:right="377"/>
-        <w:rPr>
-          <w:sz w:val="24"/>
-        </w:rPr>
-      </w:pPr>
-      <w:r>
-        <w:rPr>
-          <w:sz w:val="24"/>
-        </w:rPr>
-        <w:tab/>
-      </w:r>
-      <w:r>
-        <w:rPr>
-          <w:sz w:val="24"/>
-        </w:rPr>
-        <w:tab/>
-      </w:r>
-      <w:proofErr w:type="spellStart"/>
-      <w:r>
-        <w:rPr>
-          <w:sz w:val="24"/>
-        </w:rPr>
-        <w:t>office_employees</w:t>
-      </w:r>
-      <w:proofErr w:type="spellEnd"/>
-      <w:r>
-        <w:rPr>
-          <w:sz w:val="24"/>
-        </w:rPr>
-        <w:t>['Kara'] += 1</w:t>
-      </w:r>
-    </w:p>
-    <w:p>
-      <w:pPr>
-        <w:tabs>
-          <w:tab w:val="left" w:pos="901"/>
-        </w:tabs>
-        <w:spacing w:before="1"/>
-        <w:ind w:right="377"/>
-        <w:rPr>
-          <w:sz w:val="24"/>
-        </w:rPr>
-      </w:pPr>
-      <w:r>
-        <w:rPr>
-          <w:sz w:val="24"/>
-        </w:rPr>
-        <w:tab/>
-      </w:r>
-      <w:proofErr w:type="spellStart"/>
-      <w:r>
-        <w:rPr>
-          <w:sz w:val="24"/>
-        </w:rPr>
-        <w:t>elif</w:t>
-      </w:r>
-      <w:proofErr w:type="spellEnd"/>
-      <w:r>
-        <w:rPr>
-          <w:sz w:val="24"/>
-        </w:rPr>
-        <w:t xml:space="preserve"> vote == 'Liam':</w:t>
-      </w:r>
-    </w:p>
-    <w:p>
-      <w:pPr>
-        <w:tabs>
-          <w:tab w:val="left" w:pos="901"/>
-        </w:tabs>
-        <w:spacing w:before="1"/>
-        <w:ind w:right="377"/>
-        <w:rPr>
-          <w:sz w:val="24"/>
-        </w:rPr>
-      </w:pPr>
-      <w:r>
-        <w:rPr>
-          <w:sz w:val="24"/>
-        </w:rPr>
-        <w:tab/>
-      </w:r>
-      <w:r>
-        <w:rPr>
-          <w:sz w:val="24"/>
-        </w:rPr>
-        <w:tab/>
-      </w:r>
-      <w:proofErr w:type="spellStart"/>
-      <w:r>
-        <w:rPr>
-          <w:sz w:val="24"/>
-        </w:rPr>
-        <w:t>office_employees</w:t>
-      </w:r>
-      <w:proofErr w:type="spellEnd"/>
-      <w:r>
-        <w:rPr>
-          <w:sz w:val="24"/>
-        </w:rPr>
-        <w:t>['Liam'] += 1</w:t>
-      </w:r>
-    </w:p>
-    <w:p>
-      <w:pPr>
-        <w:tabs>
-          <w:tab w:val="left" w:pos="901"/>
-        </w:tabs>
-        <w:spacing w:before="1"/>
-        <w:ind w:right="377"/>
-        <w:rPr>
-          <w:sz w:val="24"/>
-        </w:rPr>
-      </w:pPr>
-      <w:r>
-        <w:rPr>
-          <w:sz w:val="24"/>
-        </w:rPr>
-        <w:tab/>
-      </w:r>
-      <w:proofErr w:type="spellStart"/>
-      <w:r>
-        <w:rPr>
-          <w:sz w:val="24"/>
-        </w:rPr>
-        <w:t>elif</w:t>
-      </w:r>
-      <w:proofErr w:type="spellEnd"/>
-      <w:r>
-        <w:rPr>
-          <w:sz w:val="24"/>
-        </w:rPr>
-        <w:t xml:space="preserve"> vote == 'Aiyana':</w:t>
-      </w:r>
-    </w:p>
-    <w:p>
-      <w:pPr>
-        <w:tabs>
-          <w:tab w:val="left" w:pos="901"/>
-        </w:tabs>
-        <w:spacing w:before="1"/>
-        <w:ind w:right="377"/>
-        <w:rPr>
-          <w:sz w:val="24"/>
-        </w:rPr>
-      </w:pPr>
-      <w:r>
-        <w:rPr>
-          <w:sz w:val="24"/>
-        </w:rPr>
-        <w:tab/>
-      </w:r>
-      <w:r>
-        <w:rPr>
-          <w:sz w:val="24"/>
-        </w:rPr>
-        <w:tab/>
-      </w:r>
-      <w:proofErr w:type="spellStart"/>
-      <w:r>
-        <w:rPr>
-          <w:sz w:val="24"/>
-        </w:rPr>
-        <w:t>office_employees</w:t>
-      </w:r>
-      <w:proofErr w:type="spellEnd"/>
-      <w:r>
-        <w:rPr>
-          <w:sz w:val="24"/>
-        </w:rPr>
-        <w:t>['Aiyana'] += 1</w:t>
-      </w:r>
-    </w:p>
-    <w:p>
-      <w:pPr>
-        <w:tabs>
-          <w:tab w:val="left" w:pos="901"/>
-        </w:tabs>
-        <w:spacing w:before="1"/>
-        <w:ind w:right="377"/>
-        <w:rPr>
-          <w:sz w:val="24"/>
-        </w:rPr>
-      </w:pPr>
-      <w:r>
-        <w:rPr>
-          <w:sz w:val="24"/>
-        </w:rPr>
-        <w:tab/>
-      </w:r>
-      <w:proofErr w:type="spellStart"/>
-      <w:r>
-        <w:rPr>
-          <w:sz w:val="24"/>
-        </w:rPr>
-        <w:t>elif</w:t>
-      </w:r>
-      <w:proofErr w:type="spellEnd"/>
-      <w:r>
-        <w:rPr>
-          <w:sz w:val="24"/>
-        </w:rPr>
-        <w:t xml:space="preserve"> vote == 'Joshua':</w:t>
-      </w:r>
-    </w:p>
-    <w:p>
-      <w:pPr>
-        <w:tabs>
-          <w:tab w:val="left" w:pos="901"/>
-        </w:tabs>
-        <w:spacing w:before="1"/>
-        <w:ind w:right="377"/>
-        <w:rPr>
-          <w:sz w:val="24"/>
-        </w:rPr>
-      </w:pPr>
-      <w:r>
-        <w:rPr>
-          <w:sz w:val="24"/>
-        </w:rPr>
-        <w:tab/>
-      </w:r>
-      <w:r>
-        <w:rPr>
-          <w:sz w:val="24"/>
-        </w:rPr>
-        <w:tab/>
-      </w:r>
-      <w:proofErr w:type="spellStart"/>
-      <w:r>
-        <w:rPr>
-          <w:sz w:val="24"/>
-        </w:rPr>
-        <w:t>office_employees</w:t>
-      </w:r>
-      <w:proofErr w:type="spellEnd"/>
-      <w:r>
-        <w:rPr>
-          <w:sz w:val="24"/>
-        </w:rPr>
-        <w:t>['Joshua'] += 1</w:t>
-      </w:r>
-    </w:p>
-    <w:p>
-      <w:pPr>
-        <w:tabs>
-          <w:tab w:val="left" w:pos="901"/>
-        </w:tabs>
-        <w:spacing w:before="1"/>
-        <w:ind w:right="377"/>
-        <w:rPr>
-          <w:sz w:val="24"/>
-        </w:rPr>
-      </w:pPr>
-      <w:r>
-        <w:rPr>
-          <w:sz w:val="24"/>
-        </w:rPr>
-        <w:tab/>
-      </w:r>
-      <w:r>
-        <w:rPr>
-          <w:sz w:val="24"/>
-        </w:rPr>
-        <w:tab/>
-      </w:r>
-    </w:p>
-    <w:p>
-      <w:pPr>
-        <w:tabs>
-          <w:tab w:val="left" w:pos="901"/>
-        </w:tabs>
-        <w:spacing w:before="1"/>
-        <w:ind w:right="377"/>
-        <w:rPr>
-          <w:sz w:val="24"/>
-        </w:rPr>
-      </w:pPr>
-      <w:r>
-        <w:rPr>
-          <w:sz w:val="24"/>
-        </w:rPr>
-        <w:tab/>
-        <w:t>count +=1</w:t>
-      </w:r>
-    </w:p>
-    <w:p>
-      <w:pPr>
-        <w:tabs>
-          <w:tab w:val="left" w:pos="901"/>
-        </w:tabs>
-        <w:spacing w:before="1"/>
-        <w:ind w:right="377"/>
-        <w:rPr>
-          <w:sz w:val="24"/>
-        </w:rPr>
-      </w:pPr>
-    </w:p>
-    <w:p>
-      <w:pPr>
-        <w:tabs>
-          <w:tab w:val="left" w:pos="901"/>
-        </w:tabs>
-        <w:spacing w:before="1"/>
-        <w:ind w:right="377"/>
-        <w:rPr>
-          <w:sz w:val="24"/>
-        </w:rPr>
-      </w:pPr>
-      <w:proofErr w:type="gramStart"/>
-      <w:r>
-        <w:rPr>
-          <w:sz w:val="24"/>
-        </w:rPr>
-        <w:t>print(</w:t>
-      </w:r>
-      <w:proofErr w:type="spellStart"/>
-      <w:proofErr w:type="gramEnd"/>
-      <w:r>
-        <w:rPr>
-          <w:sz w:val="24"/>
-        </w:rPr>
-        <w:t>f'Thank</w:t>
-      </w:r>
-      <w:proofErr w:type="spellEnd"/>
-      <w:r>
-        <w:rPr>
-          <w:sz w:val="24"/>
-        </w:rPr>
-        <w:t xml:space="preserve"> you, we have recorded your votes: \n{</w:t>
-      </w:r>
-      <w:proofErr w:type="spellStart"/>
-      <w:r>
-        <w:rPr>
-          <w:sz w:val="24"/>
-        </w:rPr>
-        <w:t>office_employees</w:t>
-      </w:r>
-      <w:proofErr w:type="spellEnd"/>
-      <w:r>
-        <w:rPr>
-          <w:sz w:val="24"/>
-        </w:rPr>
-        <w:t>}')</w:t>
-      </w:r>
+          <w:b/>
+          <w:bCs/>
+          <w:sz w:val="24"/>
+        </w:rPr>
+      </w:pPr>
+    </w:p>
+    <w:p>
+      <w:pPr>
+        <w:pStyle w:val="BodyText"/>
+        <w:spacing w:before="7"/>
+        <w:rPr>
+          <w:b/>
+          <w:bCs/>
+          <w:sz w:val="19"/>
+        </w:rPr>
+      </w:pPr>
+      <w:r>
+        <w:rPr>
+          <w:noProof/>
+          <w:szCs w:val="22"/>
+        </w:rPr>
+        <w:drawing>
+          <wp:inline distT="0" distB="0" distL="0" distR="0" wp14:anchorId="000B578F" wp14:editId="5C2744C1">
+            <wp:extent cx="6353810" cy="3531235"/>
+            <wp:effectExtent l="0" t="0" r="8890" b="0"/>
+            <wp:docPr id="29" name="Picture 29"/>
+            <wp:cNvGraphicFramePr>
+              <a:graphicFrameLocks xmlns:a="http://schemas.openxmlformats.org/drawingml/2006/main" noChangeAspect="1"/>
+            </wp:cNvGraphicFramePr>
+            <a:graphic xmlns:a="http://schemas.openxmlformats.org/drawingml/2006/main">
+              <a:graphicData uri="http://schemas.openxmlformats.org/drawingml/2006/picture">
+                <pic:pic xmlns:pic="http://schemas.openxmlformats.org/drawingml/2006/picture">
+                  <pic:nvPicPr>
+                    <pic:cNvPr id="0" name="Picture 12"/>
+                    <pic:cNvPicPr>
+                      <a:picLocks noChangeAspect="1" noChangeArrowheads="1"/>
+                    </pic:cNvPicPr>
+                  </pic:nvPicPr>
+                  <pic:blipFill>
+                    <a:blip r:embed="rId29">
+                      <a:extLst>
+                        <a:ext uri="{28A0092B-C50C-407E-A947-70E740481C1C}">
+                          <a14:useLocalDpi xmlns:a14="http://schemas.microsoft.com/office/drawing/2010/main" val="0"/>
+                        </a:ext>
+                      </a:extLst>
+                    </a:blip>
+                    <a:srcRect/>
+                    <a:stretch>
+                      <a:fillRect/>
+                    </a:stretch>
+                  </pic:blipFill>
+                  <pic:spPr bwMode="auto">
+                    <a:xfrm>
+                      <a:off x="0" y="0"/>
+                      <a:ext cx="6353810" cy="3531235"/>
+                    </a:xfrm>
+                    <a:prstGeom prst="rect">
+                      <a:avLst/>
+                    </a:prstGeom>
+                    <a:noFill/>
+                    <a:ln>
+                      <a:noFill/>
+                    </a:ln>
+                  </pic:spPr>
+                </pic:pic>
+              </a:graphicData>
+            </a:graphic>
+          </wp:inline>
+        </w:drawing>
+      </w:r>
+    </w:p>
+    <w:p>
+      <w:pPr>
+        <w:pStyle w:val="BodyText"/>
+        <w:spacing w:before="7"/>
+        <w:rPr>
+          <w:b/>
+          <w:bCs/>
+          <w:sz w:val="19"/>
+        </w:rPr>
+      </w:pPr>
     </w:p>
     <w:p>
       <w:pPr>
@@ -9376,7 +9648,7 @@
                     </pic:cNvPicPr>
                   </pic:nvPicPr>
                   <pic:blipFill>
-                    <a:blip r:embed="rId24">
+                    <a:blip r:embed="rId30">
                       <a:extLst>
                         <a:ext uri="{28A0092B-C50C-407E-A947-70E740481C1C}">
                           <a14:useLocalDpi xmlns:a14="http://schemas.microsoft.com/office/drawing/2010/main" val="0"/>
@@ -9736,6 +10008,7 @@
         <w:rPr>
           <w:noProof/>
         </w:rPr>
+        <w:lastRenderedPageBreak/>
         <w:drawing>
           <wp:inline distT="0" distB="0" distL="0" distR="0" wp14:anchorId="12D9127D" wp14:editId="32B58E39">
             <wp:extent cx="4949581" cy="2785235"/>
@@ -9754,7 +10027,7 @@
                     </pic:cNvPicPr>
                   </pic:nvPicPr>
                   <pic:blipFill>
-                    <a:blip r:embed="rId25" cstate="print">
+                    <a:blip r:embed="rId31" cstate="print">
                       <a:extLst>
                         <a:ext uri="{28A0092B-C50C-407E-A947-70E740481C1C}">
                           <a14:useLocalDpi xmlns:a14="http://schemas.microsoft.com/office/drawing/2010/main" val="0"/>
@@ -9894,15 +10167,7 @@
           <w:bCs/>
           <w:sz w:val="24"/>
         </w:rPr>
-        <w:t>H</w:t>
-      </w:r>
-      <w:r>
-        <w:rPr>
-          <w:b/>
-          <w:bCs/>
-          <w:sz w:val="24"/>
-        </w:rPr>
-        <w:t>ow</w:t>
+        <w:t>How</w:t>
       </w:r>
       <w:r>
         <w:rPr>
@@ -10026,7 +10291,6 @@
         <w:rPr>
           <w:sz w:val="24"/>
         </w:rPr>
-        <w:lastRenderedPageBreak/>
         <w:t>Base case – a single item or empty list is a sorted list</w:t>
       </w:r>
     </w:p>
@@ -10179,15 +10443,7 @@
           <w:bCs/>
           <w:sz w:val="24"/>
         </w:rPr>
-        <w:t>G</w:t>
-      </w:r>
-      <w:r>
-        <w:rPr>
-          <w:b/>
-          <w:bCs/>
-          <w:sz w:val="24"/>
-        </w:rPr>
-        <w:t>enerators</w:t>
+        <w:t>Generators</w:t>
       </w:r>
       <w:r>
         <w:rPr>
@@ -10776,19 +11032,7 @@
         <w:rPr>
           <w:sz w:val="24"/>
         </w:rPr>
-        <w:t>Wh</w:t>
-      </w:r>
-      <w:r>
-        <w:rPr>
-          <w:sz w:val="24"/>
-        </w:rPr>
-        <w:t>ile</w:t>
-      </w:r>
-      <w:r>
-        <w:rPr>
-          <w:sz w:val="24"/>
-        </w:rPr>
-        <w:t xml:space="preserve"> ordinary functions terminate completely after </w:t>
+        <w:t xml:space="preserve">While ordinary functions terminate completely after </w:t>
       </w:r>
       <w:r>
         <w:rPr>
@@ -11016,7 +11260,7 @@
                     </pic:cNvPicPr>
                   </pic:nvPicPr>
                   <pic:blipFill>
-                    <a:blip r:embed="rId26">
+                    <a:blip r:embed="rId32">
                       <a:extLst>
                         <a:ext uri="{28A0092B-C50C-407E-A947-70E740481C1C}">
                           <a14:useLocalDpi xmlns:a14="http://schemas.microsoft.com/office/drawing/2010/main" val="0"/>
@@ -11300,23 +11544,7 @@
           <w:iCs/>
           <w:sz w:val="24"/>
         </w:rPr>
-        <w:t xml:space="preserve">The generator function </w:t>
-      </w:r>
-      <w:r>
-        <w:rPr>
-          <w:i/>
-          <w:iCs/>
-          <w:sz w:val="24"/>
-        </w:rPr>
-        <w:t>square_numbers</w:t>
-      </w:r>
-      <w:r>
-        <w:rPr>
-          <w:i/>
-          <w:iCs/>
-          <w:sz w:val="24"/>
-        </w:rPr>
-        <w:t>2 does not require an empty list</w:t>
+        <w:t>The generator function square_numbers2 does not require an empty list</w:t>
       </w:r>
       <w:r>
         <w:rPr>
@@ -11430,7 +11658,7 @@
                     </pic:cNvPicPr>
                   </pic:nvPicPr>
                   <pic:blipFill>
-                    <a:blip r:embed="rId27">
+                    <a:blip r:embed="rId33">
                       <a:extLst>
                         <a:ext uri="{28A0092B-C50C-407E-A947-70E740481C1C}">
                           <a14:useLocalDpi xmlns:a14="http://schemas.microsoft.com/office/drawing/2010/main" val="0"/>
@@ -11538,7 +11766,7 @@
                     </pic:cNvPicPr>
                   </pic:nvPicPr>
                   <pic:blipFill>
-                    <a:blip r:embed="rId28">
+                    <a:blip r:embed="rId34">
                       <a:extLst>
                         <a:ext uri="{28A0092B-C50C-407E-A947-70E740481C1C}">
                           <a14:useLocalDpi xmlns:a14="http://schemas.microsoft.com/office/drawing/2010/main" val="0"/>
@@ -11951,6 +12179,7 @@
           <w:noProof/>
           <w:sz w:val="24"/>
         </w:rPr>
+        <w:lastRenderedPageBreak/>
         <w:drawing>
           <wp:inline distT="0" distB="0" distL="0" distR="0" wp14:anchorId="75B6CC16" wp14:editId="2365F75B">
             <wp:extent cx="6330950" cy="4076700"/>
@@ -11969,7 +12198,7 @@
                     </pic:cNvPicPr>
                   </pic:nvPicPr>
                   <pic:blipFill>
-                    <a:blip r:embed="rId29">
+                    <a:blip r:embed="rId35">
                       <a:extLst>
                         <a:ext uri="{28A0092B-C50C-407E-A947-70E740481C1C}">
                           <a14:useLocalDpi xmlns:a14="http://schemas.microsoft.com/office/drawing/2010/main" val="0"/>
@@ -12213,7 +12442,7 @@
                     </pic:cNvPicPr>
                   </pic:nvPicPr>
                   <pic:blipFill>
-                    <a:blip r:embed="rId30">
+                    <a:blip r:embed="rId36">
                       <a:extLst>
                         <a:ext uri="{28A0092B-C50C-407E-A947-70E740481C1C}">
                           <a14:useLocalDpi xmlns:a14="http://schemas.microsoft.com/office/drawing/2010/main" val="0"/>
@@ -15647,6 +15876,18 @@
       <w:lang w:val="en-GB"/>
     </w:rPr>
   </w:style>
+  <w:style w:type="character" w:styleId="HTMLVariable">
+    <w:name w:val="HTML Variable"/>
+    <w:basedOn w:val="DefaultParagraphFont"/>
+    <w:uiPriority w:val="99"/>
+    <w:semiHidden/>
+    <w:unhideWhenUsed/>
+    <w:rsid w:val="008716E4"/>
+    <w:rPr>
+      <w:i/>
+      <w:iCs/>
+    </w:rPr>
+  </w:style>
 </w:styles>
 </file>
 

</xml_diff>